<commit_message>
Se corrige un dato en el plan de pruebas
</commit_message>
<xml_diff>
--- a/Plan de Pruebas Covertidor.docx
+++ b/Plan de Pruebas Covertidor.docx
@@ -1947,7 +1947,53 @@
       </w:r>
       <w:r>
         <w:rPr/>
-        <w:t xml:space="preserve">, el ambiente de pruebas, los recursos necesarios, las herramientas a utilizar y los riesgos de las pruebas del proyecto </w:t>
+        <w:t xml:space="preserve">, el ambiente de pruebas, los recursos necesarios, las herramientas a utilizar y los riesgos de las pruebas del proyecto  </w:t>
+      </w:r>
+      <w:r>
+        <w:rPr>
+          <w:lang w:val="es-CO"/>
+        </w:rPr>
+        <w:t>https://www.w3schools.com/xml/tempconvert.asmx.</w:t>
+      </w:r>
+    </w:p>
+    <w:p>
+      <w:pPr>
+        <w:pStyle w:val="Normal"/>
+        <w:spacing w:lineRule="auto" w:line="360"/>
+        <w:jc w:val="both"/>
+        <w:rPr/>
+      </w:pPr>
+      <w:r>
+        <w:rPr/>
+      </w:r>
+    </w:p>
+    <w:p>
+      <w:pPr>
+        <w:pStyle w:val="Cuerpodetexto"/>
+        <w:spacing w:lineRule="auto" w:line="360"/>
+        <w:jc w:val="both"/>
+        <w:rPr/>
+      </w:pPr>
+      <w:r>
+        <w:rPr>
+          <w:lang w:val="es-CO"/>
+        </w:rPr>
+        <w:t>E</w:t>
+      </w:r>
+      <w:r>
+        <w:rPr>
+          <w:rStyle w:val="Destaquemayor"/>
+          <w:b w:val="false"/>
+          <w:bCs w:val="false"/>
+          <w:lang w:val="es-CO"/>
+        </w:rPr>
+        <w:t>ste documento</w:t>
+      </w:r>
+      <w:r>
+        <w:rPr>
+          <w:lang w:val="es-CO"/>
+        </w:rPr>
+        <w:t xml:space="preserve"> tiene como principal objetivo generar un plan de pruebas automatizada para la página web https://www.w3schools.com/xml/tempconvert.asmx por medio de </w:t>
       </w:r>
       <w:r>
         <w:rPr>
@@ -1958,11 +2004,40 @@
           <w:szCs w:val="22"/>
           <w:lang w:val="es-CO" w:eastAsia="es-CO" w:bidi="ar-SA"/>
         </w:rPr>
-        <w:t>zonafit</w:t>
-      </w:r>
-      <w:r>
-        <w:rPr/>
-        <w:t>.co.</w:t>
+        <w:t>Serenity BDD- SOAP</w:t>
+      </w:r>
+      <w:r>
+        <w:rPr>
+          <w:lang w:val="es-CO"/>
+        </w:rPr>
+        <w:t xml:space="preserve">. Dicho proyecto se trabajará bajo la metodología ágil scrum y contará con 2 Sprints, cada uno de dos semanas. </w:t>
+      </w:r>
+    </w:p>
+    <w:p>
+      <w:pPr>
+        <w:pStyle w:val="Cuerpodetexto"/>
+        <w:rPr>
+          <w:lang w:val="es-CO"/>
+        </w:rPr>
+      </w:pPr>
+      <w:r>
+        <w:rPr>
+          <w:lang w:val="es-CO"/>
+        </w:rPr>
+        <w:t>Se realizarán pruebas de componente para cada historia de usuario, pruebas estáticas y pruebas dinámicas.</w:t>
+      </w:r>
+    </w:p>
+    <w:p>
+      <w:pPr>
+        <w:pStyle w:val="Cuerpodetexto"/>
+        <w:rPr>
+          <w:lang w:val="es-CO"/>
+        </w:rPr>
+      </w:pPr>
+      <w:r>
+        <w:rPr>
+          <w:lang w:val="es-CO"/>
+        </w:rPr>
       </w:r>
     </w:p>
     <w:p>
@@ -1978,31 +2053,46 @@
     </w:p>
     <w:p>
       <w:pPr>
-        <w:pStyle w:val="Cuerpodetexto"/>
+        <w:pStyle w:val="Normal"/>
         <w:spacing w:lineRule="auto" w:line="360"/>
         <w:jc w:val="both"/>
         <w:rPr/>
       </w:pPr>
       <w:r>
-        <w:rPr>
-          <w:lang w:val="es-CO"/>
-        </w:rPr>
-        <w:t>E</w:t>
-      </w:r>
-      <w:r>
-        <w:rPr>
-          <w:rStyle w:val="Destaquemayor"/>
-          <w:b w:val="false"/>
-          <w:bCs w:val="false"/>
-          <w:lang w:val="es-CO"/>
-        </w:rPr>
-        <w:t>ste documento</w:t>
-      </w:r>
-      <w:r>
-        <w:rPr>
-          <w:lang w:val="es-CO"/>
-        </w:rPr>
-        <w:t xml:space="preserve"> tiene como principal objetivo generar un plan de pruebas automatizada para la página web https://www.w3schools.com/xml/tempconvert.asmx por medio de </w:t>
+        <w:rPr/>
+      </w:r>
+      <w:r>
+        <w:br w:type="page"/>
+      </w:r>
+    </w:p>
+    <w:p>
+      <w:pPr>
+        <w:pStyle w:val="Ttulo1"/>
+        <w:spacing w:lineRule="auto" w:line="360"/>
+        <w:jc w:val="both"/>
+        <w:rPr/>
+      </w:pPr>
+      <w:bookmarkStart w:id="1" w:name="_Toc91775412"/>
+      <w:r>
+        <w:rPr/>
+        <w:t>2. Alcance</w:t>
+      </w:r>
+      <w:bookmarkEnd w:id="1"/>
+    </w:p>
+    <w:p>
+      <w:pPr>
+        <w:pStyle w:val="Normal"/>
+        <w:spacing w:lineRule="auto" w:line="360"/>
+        <w:jc w:val="both"/>
+        <w:rPr>
+          <w:b/>
+          <w:b/>
+          <w:bCs/>
+        </w:rPr>
+      </w:pPr>
+      <w:r>
+        <w:rPr/>
+        <w:t xml:space="preserve">Se realizarán pruebas automatizadas a las funcionalidades seleccionadas durante la planificación de cada sprint usando </w:t>
       </w:r>
       <w:r>
         <w:rPr>
@@ -2016,35 +2106,15 @@
         <w:t>Serenity BDD- SOAP</w:t>
       </w:r>
       <w:r>
-        <w:rPr>
-          <w:lang w:val="es-CO"/>
-        </w:rPr>
-        <w:t xml:space="preserve">. Dicho proyecto se trabajará bajo la metodología ágil scrum y contará con 2 Sprints, cada uno de dos semanas. </w:t>
-      </w:r>
-    </w:p>
-    <w:p>
-      <w:pPr>
-        <w:pStyle w:val="Cuerpodetexto"/>
-        <w:rPr>
-          <w:lang w:val="es-CO"/>
-        </w:rPr>
-      </w:pPr>
-      <w:r>
-        <w:rPr>
-          <w:lang w:val="es-CO"/>
-        </w:rPr>
-        <w:t>Se realizarán pruebas de componente para cada historia de usuario, pruebas estáticas y pruebas dinámicas.</w:t>
-      </w:r>
-    </w:p>
-    <w:p>
-      <w:pPr>
-        <w:pStyle w:val="Cuerpodetexto"/>
-        <w:rPr>
-          <w:lang w:val="es-CO"/>
-        </w:rPr>
-      </w:pPr>
-      <w:r>
-        <w:rPr/>
+        <w:rPr/>
+        <w:t>.</w:t>
+      </w:r>
+      <w:r>
+        <w:rPr>
+          <w:b/>
+          <w:bCs/>
+        </w:rPr>
+        <w:t xml:space="preserve"> </w:t>
       </w:r>
     </w:p>
     <w:p>
@@ -2052,10 +2122,17 @@
         <w:pStyle w:val="Normal"/>
         <w:spacing w:lineRule="auto" w:line="360"/>
         <w:jc w:val="both"/>
-        <w:rPr/>
-      </w:pPr>
-      <w:r>
-        <w:rPr/>
+        <w:rPr>
+          <w:b/>
+          <w:b/>
+          <w:bCs/>
+        </w:rPr>
+      </w:pPr>
+      <w:r>
+        <w:rPr>
+          <w:b/>
+          <w:bCs/>
+        </w:rPr>
       </w:r>
     </w:p>
     <w:p>
@@ -2066,90 +2143,6 @@
         <w:rPr/>
       </w:pPr>
       <w:r>
-        <w:rPr/>
-      </w:r>
-      <w:r>
-        <w:br w:type="page"/>
-      </w:r>
-    </w:p>
-    <w:p>
-      <w:pPr>
-        <w:pStyle w:val="Ttulo1"/>
-        <w:spacing w:lineRule="auto" w:line="360"/>
-        <w:jc w:val="both"/>
-        <w:rPr/>
-      </w:pPr>
-      <w:bookmarkStart w:id="1" w:name="_Toc91775412"/>
-      <w:r>
-        <w:rPr/>
-        <w:t>2. Alcance</w:t>
-      </w:r>
-      <w:bookmarkEnd w:id="1"/>
-    </w:p>
-    <w:p>
-      <w:pPr>
-        <w:pStyle w:val="Normal"/>
-        <w:spacing w:lineRule="auto" w:line="360"/>
-        <w:jc w:val="both"/>
-        <w:rPr>
-          <w:b/>
-          <w:b/>
-          <w:bCs/>
-        </w:rPr>
-      </w:pPr>
-      <w:r>
-        <w:rPr/>
-        <w:t xml:space="preserve">Se realizarán pruebas automatizadas a las funcionalidades seleccionadas durante la planificación de cada sprint usando </w:t>
-      </w:r>
-      <w:r>
-        <w:rPr>
-          <w:rFonts w:eastAsia="Arial" w:cs="Arial"/>
-          <w:color w:val="auto"/>
-          <w:kern w:val="0"/>
-          <w:sz w:val="22"/>
-          <w:szCs w:val="22"/>
-          <w:lang w:val="es-CO" w:eastAsia="es-CO" w:bidi="ar-SA"/>
-        </w:rPr>
-        <w:t>Serenity BDD- SOAP</w:t>
-      </w:r>
-      <w:r>
-        <w:rPr/>
-        <w:t>.</w:t>
-      </w:r>
-      <w:r>
-        <w:rPr>
-          <w:b/>
-          <w:bCs/>
-        </w:rPr>
-        <w:t xml:space="preserve"> </w:t>
-      </w:r>
-    </w:p>
-    <w:p>
-      <w:pPr>
-        <w:pStyle w:val="Normal"/>
-        <w:spacing w:lineRule="auto" w:line="360"/>
-        <w:jc w:val="both"/>
-        <w:rPr>
-          <w:b/>
-          <w:b/>
-          <w:bCs/>
-        </w:rPr>
-      </w:pPr>
-      <w:r>
-        <w:rPr>
-          <w:b/>
-          <w:bCs/>
-        </w:rPr>
-      </w:r>
-    </w:p>
-    <w:p>
-      <w:pPr>
-        <w:pStyle w:val="Normal"/>
-        <w:spacing w:lineRule="auto" w:line="360"/>
-        <w:jc w:val="both"/>
-        <w:rPr/>
-      </w:pPr>
-      <w:r>
         <w:rPr>
           <w:rStyle w:val="Notionenablehover"/>
           <w:b/>
@@ -2159,23 +2152,7 @@
       </w:r>
       <w:r>
         <w:rPr/>
-        <w:t>Las pruebas del primer Sprint incluyen la verificación de la siguiente</w:t>
-      </w:r>
-      <w:r>
-        <w:rPr/>
-        <w:t>s</w:t>
-      </w:r>
-      <w:r>
-        <w:rPr/>
-        <w:t xml:space="preserve"> historia</w:t>
-      </w:r>
-      <w:r>
-        <w:rPr/>
-        <w:t>s</w:t>
-      </w:r>
-      <w:r>
-        <w:rPr/>
-        <w:t xml:space="preserve"> de usuario: </w:t>
+        <w:t xml:space="preserve">Las pruebas del primer Sprint incluyen la verificación de la siguientes historias de usuario: </w:t>
       </w:r>
     </w:p>
     <w:p>
@@ -2259,18 +2236,7 @@
           <w:szCs w:val="22"/>
           <w:lang w:val="es-CO" w:eastAsia="es-CO" w:bidi="ar-SA"/>
         </w:rPr>
-        <w:t xml:space="preserve">En la pagina principal </w:t>
-      </w:r>
-      <w:r>
-        <w:rPr>
-          <w:rFonts w:eastAsia="Arial" w:cs="Arial"/>
-          <w:color w:val="auto"/>
-          <w:kern w:val="0"/>
-          <w:sz w:val="22"/>
-          <w:szCs w:val="22"/>
-          <w:lang w:val="es-CO" w:eastAsia="es-CO" w:bidi="ar-SA"/>
-        </w:rPr>
-        <w:t>ir a Celsius to Fahrenheit.</w:t>
+        <w:t>En la pagina principal ir a Celsius to Fahrenheit.</w:t>
       </w:r>
     </w:p>
     <w:p>
@@ -2505,23 +2471,7 @@
       </w:pPr>
       <w:r>
         <w:rPr/>
-        <w:t xml:space="preserve">Criterios de Aceptación </w:t>
-      </w:r>
-      <w:r>
-        <w:rPr/>
-        <w:t>2</w:t>
-      </w:r>
-      <w:r>
-        <w:rPr/>
-        <w:t>(CA00</w:t>
-      </w:r>
-      <w:r>
-        <w:rPr/>
-        <w:t>2</w:t>
-      </w:r>
-      <w:r>
-        <w:rPr/>
-        <w:t xml:space="preserve">): </w:t>
+        <w:t xml:space="preserve">Criterios de Aceptación 2(CA002): </w:t>
       </w:r>
     </w:p>
     <w:p>
@@ -2544,18 +2494,7 @@
           <w:szCs w:val="22"/>
           <w:lang w:val="es-CO" w:eastAsia="es-CO" w:bidi="ar-SA"/>
         </w:rPr>
-        <w:t xml:space="preserve">En la pagina principal </w:t>
-      </w:r>
-      <w:r>
-        <w:rPr>
-          <w:rFonts w:eastAsia="Arial" w:cs="Arial"/>
-          <w:color w:val="auto"/>
-          <w:kern w:val="0"/>
-          <w:sz w:val="22"/>
-          <w:szCs w:val="22"/>
-          <w:lang w:val="es-CO" w:eastAsia="es-CO" w:bidi="ar-SA"/>
-        </w:rPr>
-        <w:t>ir a Celsius to Fahrenheit.</w:t>
+        <w:t>En la pagina principal ir a Celsius to Fahrenheit.</w:t>
       </w:r>
     </w:p>
     <w:p>
@@ -2710,23 +2649,7 @@
       </w:r>
       <w:r>
         <w:rPr/>
-        <w:t>Las pruebas del primer Sprint incluyen la verificación de la siguiente historia</w:t>
-      </w:r>
-      <w:r>
-        <w:rPr/>
-        <w:t>s</w:t>
-      </w:r>
-      <w:r>
-        <w:rPr/>
-        <w:t xml:space="preserve"> de usuario</w:t>
-      </w:r>
-      <w:r>
-        <w:rPr/>
-        <w:t>s</w:t>
-      </w:r>
-      <w:r>
-        <w:rPr/>
-        <w:t xml:space="preserve"> :</w:t>
+        <w:t>Las pruebas del primer Sprint incluyen la verificación de la siguiente historias de usuarios :</w:t>
       </w:r>
     </w:p>
     <w:p>
@@ -2771,15 +2694,7 @@
       </w:pPr>
       <w:r>
         <w:rPr/>
-        <w:t>HU00</w:t>
-      </w:r>
-      <w:r>
-        <w:rPr/>
-        <w:t>3</w:t>
-      </w:r>
-      <w:r>
-        <w:rPr/>
-        <w:t xml:space="preserve"> –  Se </w:t>
+        <w:t xml:space="preserve">HU003 –  Se </w:t>
       </w:r>
       <w:r>
         <w:rPr>
@@ -2817,23 +2732,7 @@
       </w:pPr>
       <w:r>
         <w:rPr/>
-        <w:t xml:space="preserve">Criterios de Aceptación </w:t>
-      </w:r>
-      <w:r>
-        <w:rPr/>
-        <w:t>3</w:t>
-      </w:r>
-      <w:r>
-        <w:rPr/>
-        <w:t>(CA00</w:t>
-      </w:r>
-      <w:r>
-        <w:rPr/>
-        <w:t>3</w:t>
-      </w:r>
-      <w:r>
-        <w:rPr/>
-        <w:t xml:space="preserve">): </w:t>
+        <w:t xml:space="preserve">Criterios de Aceptación 3(CA003): </w:t>
       </w:r>
     </w:p>
     <w:p>
@@ -2856,18 +2755,7 @@
           <w:szCs w:val="22"/>
           <w:lang w:val="es-CO" w:eastAsia="es-CO" w:bidi="ar-SA"/>
         </w:rPr>
-        <w:t xml:space="preserve">En la pagina principal </w:t>
-      </w:r>
-      <w:r>
-        <w:rPr>
-          <w:rFonts w:eastAsia="Arial" w:cs="Arial"/>
-          <w:color w:val="auto"/>
-          <w:kern w:val="0"/>
-          <w:sz w:val="22"/>
-          <w:szCs w:val="22"/>
-          <w:lang w:val="es-CO" w:eastAsia="es-CO" w:bidi="ar-SA"/>
-        </w:rPr>
-        <w:t>ir a Fahrenheit to Celsius.</w:t>
+        <w:t>En la pagina principal ir a Fahrenheit to Celsius.</w:t>
       </w:r>
     </w:p>
     <w:p>
@@ -3039,8 +2927,24 @@
           <w:szCs w:val="22"/>
           <w:lang w:val="es-CO" w:eastAsia="es-CO" w:bidi="ar-SA"/>
         </w:rPr>
-        <w:t>HU002 – Se prueba la función Fahrenheit to Celsius con un</w:t>
-      </w:r>
+        <w:t>HU002 – Se prueba la función Fahrenheit to Celsius con una resta de dos numeros.</w:t>
+      </w:r>
+    </w:p>
+    <w:p>
+      <w:pPr>
+        <w:pStyle w:val="Normal"/>
+        <w:spacing w:lineRule="auto" w:line="360"/>
+        <w:ind w:hanging="0"/>
+        <w:jc w:val="both"/>
+        <w:rPr>
+          <w:rFonts w:ascii="Arial" w:hAnsi="Arial" w:eastAsia="Arial" w:cs="Arial"/>
+          <w:color w:val="auto"/>
+          <w:kern w:val="0"/>
+          <w:sz w:val="22"/>
+          <w:szCs w:val="22"/>
+          <w:lang w:val="es-CO" w:eastAsia="es-CO" w:bidi="ar-SA"/>
+        </w:rPr>
+      </w:pPr>
       <w:r>
         <w:rPr>
           <w:rFonts w:eastAsia="Arial" w:cs="Arial"/>
@@ -3050,44 +2954,6 @@
           <w:szCs w:val="22"/>
           <w:lang w:val="es-CO" w:eastAsia="es-CO" w:bidi="ar-SA"/>
         </w:rPr>
-        <w:t>a resta de dos numeros</w:t>
-      </w:r>
-      <w:r>
-        <w:rPr>
-          <w:rFonts w:eastAsia="Arial" w:cs="Arial"/>
-          <w:color w:val="auto"/>
-          <w:kern w:val="0"/>
-          <w:sz w:val="22"/>
-          <w:szCs w:val="22"/>
-          <w:lang w:val="es-CO" w:eastAsia="es-CO" w:bidi="ar-SA"/>
-        </w:rPr>
-        <w:t>.</w:t>
-      </w:r>
-    </w:p>
-    <w:p>
-      <w:pPr>
-        <w:pStyle w:val="Normal"/>
-        <w:spacing w:lineRule="auto" w:line="360"/>
-        <w:ind w:hanging="0"/>
-        <w:jc w:val="both"/>
-        <w:rPr>
-          <w:rFonts w:ascii="Arial" w:hAnsi="Arial" w:eastAsia="Arial" w:cs="Arial"/>
-          <w:color w:val="auto"/>
-          <w:kern w:val="0"/>
-          <w:sz w:val="22"/>
-          <w:szCs w:val="22"/>
-          <w:lang w:val="es-CO" w:eastAsia="es-CO" w:bidi="ar-SA"/>
-        </w:rPr>
-      </w:pPr>
-      <w:r>
-        <w:rPr>
-          <w:rFonts w:eastAsia="Arial" w:cs="Arial"/>
-          <w:color w:val="auto"/>
-          <w:kern w:val="0"/>
-          <w:sz w:val="22"/>
-          <w:szCs w:val="22"/>
-          <w:lang w:val="es-CO" w:eastAsia="es-CO" w:bidi="ar-SA"/>
-        </w:rPr>
       </w:r>
     </w:p>
     <w:p>
@@ -3099,23 +2965,7 @@
       </w:pPr>
       <w:r>
         <w:rPr/>
-        <w:t xml:space="preserve">Criterios de Aceptación </w:t>
-      </w:r>
-      <w:r>
-        <w:rPr/>
-        <w:t>4</w:t>
-      </w:r>
-      <w:r>
-        <w:rPr/>
-        <w:t>(CA00</w:t>
-      </w:r>
-      <w:r>
-        <w:rPr/>
-        <w:t>4</w:t>
-      </w:r>
-      <w:r>
-        <w:rPr/>
-        <w:t xml:space="preserve">): </w:t>
+        <w:t xml:space="preserve">Criterios de Aceptación 4(CA004): </w:t>
       </w:r>
     </w:p>
     <w:p>
@@ -3138,18 +2988,7 @@
           <w:szCs w:val="22"/>
           <w:lang w:val="es-CO" w:eastAsia="es-CO" w:bidi="ar-SA"/>
         </w:rPr>
-        <w:t xml:space="preserve">En la pagina principal </w:t>
-      </w:r>
-      <w:r>
-        <w:rPr>
-          <w:rFonts w:eastAsia="Arial" w:cs="Arial"/>
-          <w:color w:val="auto"/>
-          <w:kern w:val="0"/>
-          <w:sz w:val="22"/>
-          <w:szCs w:val="22"/>
-          <w:lang w:val="es-CO" w:eastAsia="es-CO" w:bidi="ar-SA"/>
-        </w:rPr>
-        <w:t>ir a Fahrenheit to Celsius.</w:t>
+        <w:t>En la pagina principal ir a Fahrenheit to Celsius.</w:t>
       </w:r>
     </w:p>
     <w:p>
@@ -3179,18 +3018,7 @@
           <w:szCs w:val="22"/>
           <w:lang w:val="es-CO" w:eastAsia="es-CO" w:bidi="ar-SA"/>
         </w:rPr>
-        <w:t xml:space="preserve">Introducir </w:t>
-      </w:r>
-      <w:r>
-        <w:rPr>
-          <w:rFonts w:eastAsia="Arial" w:cs="Arial"/>
-          <w:color w:val="auto"/>
-          <w:kern w:val="0"/>
-          <w:sz w:val="22"/>
-          <w:szCs w:val="22"/>
-          <w:lang w:val="es-CO" w:eastAsia="es-CO" w:bidi="ar-SA"/>
-        </w:rPr>
-        <w:t>un numero aleatorio seguido de “-” y del segundo numero aleatorio, Ejemplo 20-40</w:t>
+        <w:t>Introducir un numero aleatorio seguido de “-” y del segundo numero aleatorio, Ejemplo 20-40</w:t>
       </w:r>
     </w:p>
     <w:p>
@@ -3709,17 +3537,17 @@
         <w:tblLook w:firstRow="0" w:noVBand="1" w:lastRow="0" w:firstColumn="0" w:lastColumn="0" w:noHBand="1" w:val="0600"/>
       </w:tblPr>
       <w:tblGrid>
-        <w:gridCol w:w="965"/>
-        <w:gridCol w:w="3158"/>
-        <w:gridCol w:w="2036"/>
-        <w:gridCol w:w="1385"/>
+        <w:gridCol w:w="964"/>
+        <w:gridCol w:w="3159"/>
+        <w:gridCol w:w="2034"/>
+        <w:gridCol w:w="1387"/>
         <w:gridCol w:w="1816"/>
       </w:tblGrid>
       <w:tr>
         <w:trPr/>
         <w:tc>
           <w:tcPr>
-            <w:tcW w:w="965" w:type="dxa"/>
+            <w:tcW w:w="964" w:type="dxa"/>
             <w:tcBorders>
               <w:top w:val="single" w:sz="8" w:space="0" w:color="000000"/>
               <w:left w:val="single" w:sz="8" w:space="0" w:color="000000"/>
@@ -3750,7 +3578,7 @@
         </w:tc>
         <w:tc>
           <w:tcPr>
-            <w:tcW w:w="3158" w:type="dxa"/>
+            <w:tcW w:w="3159" w:type="dxa"/>
             <w:tcBorders>
               <w:top w:val="single" w:sz="8" w:space="0" w:color="000000"/>
               <w:left w:val="single" w:sz="8" w:space="0" w:color="000000"/>
@@ -3781,7 +3609,7 @@
         </w:tc>
         <w:tc>
           <w:tcPr>
-            <w:tcW w:w="2036" w:type="dxa"/>
+            <w:tcW w:w="2034" w:type="dxa"/>
             <w:tcBorders>
               <w:top w:val="single" w:sz="8" w:space="0" w:color="000000"/>
               <w:left w:val="single" w:sz="8" w:space="0" w:color="000000"/>
@@ -3833,7 +3661,7 @@
         </w:tc>
         <w:tc>
           <w:tcPr>
-            <w:tcW w:w="1385" w:type="dxa"/>
+            <w:tcW w:w="1387" w:type="dxa"/>
             <w:tcBorders>
               <w:top w:val="single" w:sz="8" w:space="0" w:color="000000"/>
               <w:left w:val="single" w:sz="8" w:space="0" w:color="000000"/>
@@ -3920,7 +3748,7 @@
         <w:trPr/>
         <w:tc>
           <w:tcPr>
-            <w:tcW w:w="965" w:type="dxa"/>
+            <w:tcW w:w="964" w:type="dxa"/>
             <w:tcBorders>
               <w:top w:val="single" w:sz="8" w:space="0" w:color="000000"/>
               <w:left w:val="single" w:sz="8" w:space="0" w:color="000000"/>
@@ -3944,7 +3772,7 @@
         </w:tc>
         <w:tc>
           <w:tcPr>
-            <w:tcW w:w="3158" w:type="dxa"/>
+            <w:tcW w:w="3159" w:type="dxa"/>
             <w:tcBorders>
               <w:top w:val="single" w:sz="8" w:space="0" w:color="000000"/>
               <w:left w:val="single" w:sz="8" w:space="0" w:color="000000"/>
@@ -3958,7 +3786,7 @@
               <w:pStyle w:val="ListParagraph"/>
               <w:widowControl w:val="false"/>
               <w:spacing w:lineRule="auto" w:line="360"/>
-              <w:ind w:hanging="0"/>
+              <w:ind w:left="720" w:hanging="0"/>
               <w:jc w:val="both"/>
               <w:rPr>
                 <w:sz w:val="20"/>
@@ -3974,8 +3802,61 @@
                 <w:szCs w:val="22"/>
                 <w:lang w:val="es-CO" w:eastAsia="es-CO" w:bidi="ar-SA"/>
               </w:rPr>
-              <w:t>Validar e</w:t>
-            </w:r>
+              <w:t>Validar en la pagina principal ir a Celsius to Fahrenheit.</w:t>
+            </w:r>
+          </w:p>
+        </w:tc>
+        <w:tc>
+          <w:tcPr>
+            <w:tcW w:w="2034" w:type="dxa"/>
+            <w:tcBorders>
+              <w:top w:val="single" w:sz="8" w:space="0" w:color="000000"/>
+              <w:left w:val="single" w:sz="8" w:space="0" w:color="000000"/>
+              <w:bottom w:val="single" w:sz="8" w:space="0" w:color="000000"/>
+              <w:right w:val="single" w:sz="8" w:space="0" w:color="000000"/>
+            </w:tcBorders>
+            <w:shd w:color="auto" w:fill="auto" w:val="clear"/>
+          </w:tcPr>
+          <w:p>
+            <w:pPr>
+              <w:pStyle w:val="Normal"/>
+              <w:widowControl w:val="false"/>
+              <w:spacing w:lineRule="auto" w:line="240"/>
+              <w:jc w:val="center"/>
+              <w:rPr/>
+            </w:pPr>
+            <w:r>
+              <w:rPr/>
+              <w:t>1</w:t>
+            </w:r>
+          </w:p>
+        </w:tc>
+        <w:tc>
+          <w:tcPr>
+            <w:tcW w:w="1387" w:type="dxa"/>
+            <w:tcBorders>
+              <w:top w:val="single" w:sz="8" w:space="0" w:color="000000"/>
+              <w:left w:val="single" w:sz="8" w:space="0" w:color="000000"/>
+              <w:bottom w:val="single" w:sz="8" w:space="0" w:color="000000"/>
+              <w:right w:val="single" w:sz="8" w:space="0" w:color="000000"/>
+            </w:tcBorders>
+            <w:shd w:color="auto" w:fill="auto" w:val="clear"/>
+          </w:tcPr>
+          <w:p>
+            <w:pPr>
+              <w:pStyle w:val="Normal"/>
+              <w:widowControl w:val="false"/>
+              <w:spacing w:lineRule="auto" w:line="240"/>
+              <w:jc w:val="center"/>
+              <w:rPr>
+                <w:rFonts w:ascii="Arial" w:hAnsi="Arial" w:eastAsia="Arial" w:cs="Arial"/>
+                <w:color w:val="auto"/>
+                <w:kern w:val="0"/>
+                <w:sz w:val="22"/>
+                <w:szCs w:val="22"/>
+                <w:lang w:val="es-CO" w:eastAsia="es-CO" w:bidi="ar-SA"/>
+              </w:rPr>
+            </w:pPr>
             <w:r>
               <w:rPr>
                 <w:rFonts w:eastAsia="Arial" w:cs="Arial"/>
@@ -3985,8 +3866,36 @@
                 <w:szCs w:val="22"/>
                 <w:lang w:val="es-CO" w:eastAsia="es-CO" w:bidi="ar-SA"/>
               </w:rPr>
-              <w:t xml:space="preserve">n la pagina principal </w:t>
-            </w:r>
+              <w:t>1</w:t>
+            </w:r>
+          </w:p>
+        </w:tc>
+        <w:tc>
+          <w:tcPr>
+            <w:tcW w:w="1816" w:type="dxa"/>
+            <w:tcBorders>
+              <w:top w:val="single" w:sz="8" w:space="0" w:color="000000"/>
+              <w:left w:val="single" w:sz="8" w:space="0" w:color="000000"/>
+              <w:bottom w:val="single" w:sz="8" w:space="0" w:color="000000"/>
+              <w:right w:val="single" w:sz="8" w:space="0" w:color="000000"/>
+            </w:tcBorders>
+            <w:shd w:color="auto" w:fill="auto" w:val="clear"/>
+          </w:tcPr>
+          <w:p>
+            <w:pPr>
+              <w:pStyle w:val="Normal"/>
+              <w:widowControl w:val="false"/>
+              <w:spacing w:lineRule="auto" w:line="240"/>
+              <w:jc w:val="center"/>
+              <w:rPr>
+                <w:rFonts w:ascii="Arial" w:hAnsi="Arial" w:eastAsia="Arial" w:cs="Arial"/>
+                <w:color w:val="auto"/>
+                <w:kern w:val="0"/>
+                <w:sz w:val="22"/>
+                <w:szCs w:val="22"/>
+                <w:lang w:val="es-CO" w:eastAsia="es-CO" w:bidi="ar-SA"/>
+              </w:rPr>
+            </w:pPr>
             <w:r>
               <w:rPr>
                 <w:rFonts w:eastAsia="Arial" w:cs="Arial"/>
@@ -3996,109 +3905,6 @@
                 <w:szCs w:val="22"/>
                 <w:lang w:val="es-CO" w:eastAsia="es-CO" w:bidi="ar-SA"/>
               </w:rPr>
-              <w:t>ir a Celsius to Fahrenheit.</w:t>
-            </w:r>
-          </w:p>
-        </w:tc>
-        <w:tc>
-          <w:tcPr>
-            <w:tcW w:w="2036" w:type="dxa"/>
-            <w:tcBorders>
-              <w:top w:val="single" w:sz="8" w:space="0" w:color="000000"/>
-              <w:left w:val="single" w:sz="8" w:space="0" w:color="000000"/>
-              <w:bottom w:val="single" w:sz="8" w:space="0" w:color="000000"/>
-              <w:right w:val="single" w:sz="8" w:space="0" w:color="000000"/>
-            </w:tcBorders>
-            <w:shd w:color="auto" w:fill="auto" w:val="clear"/>
-          </w:tcPr>
-          <w:p>
-            <w:pPr>
-              <w:pStyle w:val="Normal"/>
-              <w:widowControl w:val="false"/>
-              <w:spacing w:lineRule="auto" w:line="240"/>
-              <w:jc w:val="center"/>
-              <w:rPr/>
-            </w:pPr>
-            <w:r>
-              <w:rPr/>
-              <w:t>1</w:t>
-            </w:r>
-          </w:p>
-        </w:tc>
-        <w:tc>
-          <w:tcPr>
-            <w:tcW w:w="1385" w:type="dxa"/>
-            <w:tcBorders>
-              <w:top w:val="single" w:sz="8" w:space="0" w:color="000000"/>
-              <w:left w:val="single" w:sz="8" w:space="0" w:color="000000"/>
-              <w:bottom w:val="single" w:sz="8" w:space="0" w:color="000000"/>
-              <w:right w:val="single" w:sz="8" w:space="0" w:color="000000"/>
-            </w:tcBorders>
-            <w:shd w:color="auto" w:fill="auto" w:val="clear"/>
-          </w:tcPr>
-          <w:p>
-            <w:pPr>
-              <w:pStyle w:val="Normal"/>
-              <w:widowControl w:val="false"/>
-              <w:spacing w:lineRule="auto" w:line="240"/>
-              <w:jc w:val="center"/>
-              <w:rPr>
-                <w:rFonts w:ascii="Arial" w:hAnsi="Arial" w:eastAsia="Arial" w:cs="Arial"/>
-                <w:color w:val="auto"/>
-                <w:kern w:val="0"/>
-                <w:sz w:val="22"/>
-                <w:szCs w:val="22"/>
-                <w:lang w:val="es-CO" w:eastAsia="es-CO" w:bidi="ar-SA"/>
-              </w:rPr>
-            </w:pPr>
-            <w:r>
-              <w:rPr>
-                <w:rFonts w:eastAsia="Arial" w:cs="Arial"/>
-                <w:color w:val="auto"/>
-                <w:kern w:val="0"/>
-                <w:sz w:val="22"/>
-                <w:szCs w:val="22"/>
-                <w:lang w:val="es-CO" w:eastAsia="es-CO" w:bidi="ar-SA"/>
-              </w:rPr>
-              <w:t>1</w:t>
-            </w:r>
-          </w:p>
-        </w:tc>
-        <w:tc>
-          <w:tcPr>
-            <w:tcW w:w="1816" w:type="dxa"/>
-            <w:tcBorders>
-              <w:top w:val="single" w:sz="8" w:space="0" w:color="000000"/>
-              <w:left w:val="single" w:sz="8" w:space="0" w:color="000000"/>
-              <w:bottom w:val="single" w:sz="8" w:space="0" w:color="000000"/>
-              <w:right w:val="single" w:sz="8" w:space="0" w:color="000000"/>
-            </w:tcBorders>
-            <w:shd w:color="auto" w:fill="auto" w:val="clear"/>
-          </w:tcPr>
-          <w:p>
-            <w:pPr>
-              <w:pStyle w:val="Normal"/>
-              <w:widowControl w:val="false"/>
-              <w:spacing w:lineRule="auto" w:line="240"/>
-              <w:jc w:val="center"/>
-              <w:rPr>
-                <w:rFonts w:ascii="Arial" w:hAnsi="Arial" w:eastAsia="Arial" w:cs="Arial"/>
-                <w:color w:val="auto"/>
-                <w:kern w:val="0"/>
-                <w:sz w:val="22"/>
-                <w:szCs w:val="22"/>
-                <w:lang w:val="es-CO" w:eastAsia="es-CO" w:bidi="ar-SA"/>
-              </w:rPr>
-            </w:pPr>
-            <w:r>
-              <w:rPr>
-                <w:rFonts w:eastAsia="Arial" w:cs="Arial"/>
-                <w:color w:val="auto"/>
-                <w:kern w:val="0"/>
-                <w:sz w:val="22"/>
-                <w:szCs w:val="22"/>
-                <w:lang w:val="es-CO" w:eastAsia="es-CO" w:bidi="ar-SA"/>
-              </w:rPr>
               <w:t>1</w:t>
             </w:r>
           </w:p>
@@ -4108,7 +3914,7 @@
         <w:trPr/>
         <w:tc>
           <w:tcPr>
-            <w:tcW w:w="965" w:type="dxa"/>
+            <w:tcW w:w="964" w:type="dxa"/>
             <w:tcBorders>
               <w:top w:val="single" w:sz="8" w:space="0" w:color="000000"/>
               <w:left w:val="single" w:sz="8" w:space="0" w:color="000000"/>
@@ -4132,7 +3938,7 @@
         </w:tc>
         <w:tc>
           <w:tcPr>
-            <w:tcW w:w="3158" w:type="dxa"/>
+            <w:tcW w:w="3159" w:type="dxa"/>
             <w:tcBorders>
               <w:top w:val="single" w:sz="8" w:space="0" w:color="000000"/>
               <w:left w:val="single" w:sz="8" w:space="0" w:color="000000"/>
@@ -4170,8 +3976,36 @@
                 <w:szCs w:val="22"/>
                 <w:lang w:val="es-CO" w:eastAsia="es-CO" w:bidi="ar-SA"/>
               </w:rPr>
-              <w:t>Validar i</w:t>
-            </w:r>
+              <w:t>Validar introducir un 2 valores aleatorios</w:t>
+            </w:r>
+          </w:p>
+        </w:tc>
+        <w:tc>
+          <w:tcPr>
+            <w:tcW w:w="2034" w:type="dxa"/>
+            <w:tcBorders>
+              <w:top w:val="single" w:sz="8" w:space="0" w:color="000000"/>
+              <w:left w:val="single" w:sz="8" w:space="0" w:color="000000"/>
+              <w:bottom w:val="single" w:sz="8" w:space="0" w:color="000000"/>
+              <w:right w:val="single" w:sz="8" w:space="0" w:color="000000"/>
+            </w:tcBorders>
+            <w:shd w:color="auto" w:fill="auto" w:val="clear"/>
+          </w:tcPr>
+          <w:p>
+            <w:pPr>
+              <w:pStyle w:val="Normal"/>
+              <w:widowControl w:val="false"/>
+              <w:spacing w:lineRule="auto" w:line="240"/>
+              <w:jc w:val="center"/>
+              <w:rPr>
+                <w:rFonts w:ascii="Arial" w:hAnsi="Arial" w:eastAsia="Arial" w:cs="Arial"/>
+                <w:color w:val="auto"/>
+                <w:kern w:val="0"/>
+                <w:sz w:val="22"/>
+                <w:szCs w:val="22"/>
+                <w:lang w:val="es-CO" w:eastAsia="es-CO" w:bidi="ar-SA"/>
+              </w:rPr>
+            </w:pPr>
             <w:r>
               <w:rPr>
                 <w:rFonts w:eastAsia="Arial" w:cs="Arial"/>
@@ -4181,13 +4015,13 @@
                 <w:szCs w:val="22"/>
                 <w:lang w:val="es-CO" w:eastAsia="es-CO" w:bidi="ar-SA"/>
               </w:rPr>
-              <w:t>ntroducir un 2 valores aleatorios</w:t>
-            </w:r>
-          </w:p>
-        </w:tc>
-        <w:tc>
-          <w:tcPr>
-            <w:tcW w:w="2036" w:type="dxa"/>
+              <w:t>2</w:t>
+            </w:r>
+          </w:p>
+        </w:tc>
+        <w:tc>
+          <w:tcPr>
+            <w:tcW w:w="1387" w:type="dxa"/>
             <w:tcBorders>
               <w:top w:val="single" w:sz="8" w:space="0" w:color="000000"/>
               <w:left w:val="single" w:sz="8" w:space="0" w:color="000000"/>
@@ -4226,7 +4060,7 @@
         </w:tc>
         <w:tc>
           <w:tcPr>
-            <w:tcW w:w="1385" w:type="dxa"/>
+            <w:tcW w:w="1816" w:type="dxa"/>
             <w:tcBorders>
               <w:top w:val="single" w:sz="8" w:space="0" w:color="000000"/>
               <w:left w:val="single" w:sz="8" w:space="0" w:color="000000"/>
@@ -4259,45 +4093,6 @@
                 <w:szCs w:val="22"/>
                 <w:lang w:val="es-CO" w:eastAsia="es-CO" w:bidi="ar-SA"/>
               </w:rPr>
-              <w:t>2</w:t>
-            </w:r>
-          </w:p>
-        </w:tc>
-        <w:tc>
-          <w:tcPr>
-            <w:tcW w:w="1816" w:type="dxa"/>
-            <w:tcBorders>
-              <w:top w:val="single" w:sz="8" w:space="0" w:color="000000"/>
-              <w:left w:val="single" w:sz="8" w:space="0" w:color="000000"/>
-              <w:bottom w:val="single" w:sz="8" w:space="0" w:color="000000"/>
-              <w:right w:val="single" w:sz="8" w:space="0" w:color="000000"/>
-            </w:tcBorders>
-            <w:shd w:color="auto" w:fill="auto" w:val="clear"/>
-          </w:tcPr>
-          <w:p>
-            <w:pPr>
-              <w:pStyle w:val="Normal"/>
-              <w:widowControl w:val="false"/>
-              <w:spacing w:lineRule="auto" w:line="240"/>
-              <w:jc w:val="center"/>
-              <w:rPr>
-                <w:rFonts w:ascii="Arial" w:hAnsi="Arial" w:eastAsia="Arial" w:cs="Arial"/>
-                <w:color w:val="auto"/>
-                <w:kern w:val="0"/>
-                <w:sz w:val="22"/>
-                <w:szCs w:val="22"/>
-                <w:lang w:val="es-CO" w:eastAsia="es-CO" w:bidi="ar-SA"/>
-              </w:rPr>
-            </w:pPr>
-            <w:r>
-              <w:rPr>
-                <w:rFonts w:eastAsia="Arial" w:cs="Arial"/>
-                <w:color w:val="auto"/>
-                <w:kern w:val="0"/>
-                <w:sz w:val="22"/>
-                <w:szCs w:val="22"/>
-                <w:lang w:val="es-CO" w:eastAsia="es-CO" w:bidi="ar-SA"/>
-              </w:rPr>
               <w:t>4</w:t>
             </w:r>
           </w:p>
@@ -4307,7 +4102,7 @@
         <w:trPr/>
         <w:tc>
           <w:tcPr>
-            <w:tcW w:w="965" w:type="dxa"/>
+            <w:tcW w:w="964" w:type="dxa"/>
             <w:tcBorders>
               <w:top w:val="single" w:sz="8" w:space="0" w:color="000000"/>
               <w:left w:val="single" w:sz="8" w:space="0" w:color="000000"/>
@@ -4331,7 +4126,7 @@
         </w:tc>
         <w:tc>
           <w:tcPr>
-            <w:tcW w:w="3158" w:type="dxa"/>
+            <w:tcW w:w="3159" w:type="dxa"/>
             <w:tcBorders>
               <w:top w:val="single" w:sz="8" w:space="0" w:color="000000"/>
               <w:left w:val="single" w:sz="8" w:space="0" w:color="000000"/>
@@ -4372,7 +4167,7 @@
         </w:tc>
         <w:tc>
           <w:tcPr>
-            <w:tcW w:w="2036" w:type="dxa"/>
+            <w:tcW w:w="2034" w:type="dxa"/>
             <w:tcBorders>
               <w:top w:val="single" w:sz="8" w:space="0" w:color="000000"/>
               <w:left w:val="single" w:sz="8" w:space="0" w:color="000000"/>
@@ -4401,7 +4196,7 @@
         </w:tc>
         <w:tc>
           <w:tcPr>
-            <w:tcW w:w="1385" w:type="dxa"/>
+            <w:tcW w:w="1387" w:type="dxa"/>
             <w:tcBorders>
               <w:top w:val="single" w:sz="8" w:space="0" w:color="000000"/>
               <w:left w:val="single" w:sz="8" w:space="0" w:color="000000"/>
@@ -4472,7 +4267,7 @@
         <w:trPr/>
         <w:tc>
           <w:tcPr>
-            <w:tcW w:w="965" w:type="dxa"/>
+            <w:tcW w:w="964" w:type="dxa"/>
             <w:tcBorders>
               <w:top w:val="single" w:sz="8" w:space="0" w:color="000000"/>
               <w:left w:val="single" w:sz="8" w:space="0" w:color="000000"/>
@@ -4496,7 +4291,7 @@
         </w:tc>
         <w:tc>
           <w:tcPr>
-            <w:tcW w:w="3158" w:type="dxa"/>
+            <w:tcW w:w="3159" w:type="dxa"/>
             <w:tcBorders>
               <w:top w:val="single" w:sz="8" w:space="0" w:color="000000"/>
               <w:left w:val="single" w:sz="8" w:space="0" w:color="000000"/>
@@ -4537,7 +4332,7 @@
         </w:tc>
         <w:tc>
           <w:tcPr>
-            <w:tcW w:w="2036" w:type="dxa"/>
+            <w:tcW w:w="2034" w:type="dxa"/>
             <w:tcBorders>
               <w:top w:val="single" w:sz="8" w:space="0" w:color="000000"/>
               <w:left w:val="single" w:sz="8" w:space="0" w:color="000000"/>
@@ -4566,7 +4361,7 @@
         </w:tc>
         <w:tc>
           <w:tcPr>
-            <w:tcW w:w="1385" w:type="dxa"/>
+            <w:tcW w:w="1387" w:type="dxa"/>
             <w:tcBorders>
               <w:top w:val="single" w:sz="8" w:space="0" w:color="000000"/>
               <w:left w:val="single" w:sz="8" w:space="0" w:color="000000"/>
@@ -4623,7 +4418,7 @@
         <w:trPr/>
         <w:tc>
           <w:tcPr>
-            <w:tcW w:w="965" w:type="dxa"/>
+            <w:tcW w:w="964" w:type="dxa"/>
             <w:tcBorders>
               <w:top w:val="single" w:sz="8" w:space="0" w:color="000000"/>
               <w:left w:val="single" w:sz="8" w:space="0" w:color="000000"/>
@@ -4647,7 +4442,7 @@
         </w:tc>
         <w:tc>
           <w:tcPr>
-            <w:tcW w:w="3158" w:type="dxa"/>
+            <w:tcW w:w="3159" w:type="dxa"/>
             <w:tcBorders>
               <w:top w:val="single" w:sz="8" w:space="0" w:color="000000"/>
               <w:left w:val="single" w:sz="8" w:space="0" w:color="000000"/>
@@ -4688,7 +4483,7 @@
         </w:tc>
         <w:tc>
           <w:tcPr>
-            <w:tcW w:w="2036" w:type="dxa"/>
+            <w:tcW w:w="2034" w:type="dxa"/>
             <w:tcBorders>
               <w:top w:val="single" w:sz="8" w:space="0" w:color="000000"/>
               <w:left w:val="single" w:sz="8" w:space="0" w:color="000000"/>
@@ -4727,7 +4522,7 @@
         </w:tc>
         <w:tc>
           <w:tcPr>
-            <w:tcW w:w="1385" w:type="dxa"/>
+            <w:tcW w:w="1387" w:type="dxa"/>
             <w:tcBorders>
               <w:top w:val="single" w:sz="8" w:space="0" w:color="000000"/>
               <w:left w:val="single" w:sz="8" w:space="0" w:color="000000"/>
@@ -4830,17 +4625,17 @@
         <w:tblLook w:firstRow="0" w:noVBand="1" w:lastRow="0" w:firstColumn="0" w:lastColumn="0" w:noHBand="1" w:val="0600"/>
       </w:tblPr>
       <w:tblGrid>
-        <w:gridCol w:w="908"/>
-        <w:gridCol w:w="3215"/>
-        <w:gridCol w:w="2036"/>
-        <w:gridCol w:w="1385"/>
+        <w:gridCol w:w="906"/>
+        <w:gridCol w:w="3217"/>
+        <w:gridCol w:w="2034"/>
+        <w:gridCol w:w="1387"/>
         <w:gridCol w:w="1816"/>
       </w:tblGrid>
       <w:tr>
         <w:trPr/>
         <w:tc>
           <w:tcPr>
-            <w:tcW w:w="908" w:type="dxa"/>
+            <w:tcW w:w="906" w:type="dxa"/>
             <w:tcBorders>
               <w:top w:val="single" w:sz="8" w:space="0" w:color="000000"/>
               <w:left w:val="single" w:sz="8" w:space="0" w:color="000000"/>
@@ -4871,7 +4666,7 @@
         </w:tc>
         <w:tc>
           <w:tcPr>
-            <w:tcW w:w="3215" w:type="dxa"/>
+            <w:tcW w:w="3217" w:type="dxa"/>
             <w:tcBorders>
               <w:top w:val="single" w:sz="8" w:space="0" w:color="000000"/>
               <w:left w:val="single" w:sz="8" w:space="0" w:color="000000"/>
@@ -4902,7 +4697,7 @@
         </w:tc>
         <w:tc>
           <w:tcPr>
-            <w:tcW w:w="2036" w:type="dxa"/>
+            <w:tcW w:w="2034" w:type="dxa"/>
             <w:tcBorders>
               <w:top w:val="single" w:sz="8" w:space="0" w:color="000000"/>
               <w:left w:val="single" w:sz="8" w:space="0" w:color="000000"/>
@@ -4954,7 +4749,7 @@
         </w:tc>
         <w:tc>
           <w:tcPr>
-            <w:tcW w:w="1385" w:type="dxa"/>
+            <w:tcW w:w="1387" w:type="dxa"/>
             <w:tcBorders>
               <w:top w:val="single" w:sz="8" w:space="0" w:color="000000"/>
               <w:left w:val="single" w:sz="8" w:space="0" w:color="000000"/>
@@ -5041,7 +4836,7 @@
         <w:trPr/>
         <w:tc>
           <w:tcPr>
-            <w:tcW w:w="908" w:type="dxa"/>
+            <w:tcW w:w="906" w:type="dxa"/>
             <w:tcBorders>
               <w:top w:val="single" w:sz="8" w:space="0" w:color="000000"/>
               <w:left w:val="single" w:sz="8" w:space="0" w:color="000000"/>
@@ -5065,7 +4860,7 @@
         </w:tc>
         <w:tc>
           <w:tcPr>
-            <w:tcW w:w="3215" w:type="dxa"/>
+            <w:tcW w:w="3217" w:type="dxa"/>
             <w:tcBorders>
               <w:top w:val="single" w:sz="8" w:space="0" w:color="000000"/>
               <w:left w:val="single" w:sz="8" w:space="0" w:color="000000"/>
@@ -5099,8 +4894,61 @@
                 <w:szCs w:val="22"/>
                 <w:lang w:val="es-CO" w:eastAsia="es-CO" w:bidi="ar-SA"/>
               </w:rPr>
-              <w:t xml:space="preserve">Validar </w:t>
-            </w:r>
+              <w:t>Validar en la pagina principal ir a Celsius to Fahrenheit</w:t>
+            </w:r>
+          </w:p>
+        </w:tc>
+        <w:tc>
+          <w:tcPr>
+            <w:tcW w:w="2034" w:type="dxa"/>
+            <w:tcBorders>
+              <w:top w:val="single" w:sz="8" w:space="0" w:color="000000"/>
+              <w:left w:val="single" w:sz="8" w:space="0" w:color="000000"/>
+              <w:bottom w:val="single" w:sz="8" w:space="0" w:color="000000"/>
+              <w:right w:val="single" w:sz="8" w:space="0" w:color="000000"/>
+            </w:tcBorders>
+            <w:shd w:color="auto" w:fill="auto" w:val="clear"/>
+          </w:tcPr>
+          <w:p>
+            <w:pPr>
+              <w:pStyle w:val="Normal"/>
+              <w:widowControl w:val="false"/>
+              <w:spacing w:lineRule="auto" w:line="240"/>
+              <w:jc w:val="center"/>
+              <w:rPr/>
+            </w:pPr>
+            <w:r>
+              <w:rPr/>
+              <w:t>1</w:t>
+            </w:r>
+          </w:p>
+        </w:tc>
+        <w:tc>
+          <w:tcPr>
+            <w:tcW w:w="1387" w:type="dxa"/>
+            <w:tcBorders>
+              <w:top w:val="single" w:sz="8" w:space="0" w:color="000000"/>
+              <w:left w:val="single" w:sz="8" w:space="0" w:color="000000"/>
+              <w:bottom w:val="single" w:sz="8" w:space="0" w:color="000000"/>
+              <w:right w:val="single" w:sz="8" w:space="0" w:color="000000"/>
+            </w:tcBorders>
+            <w:shd w:color="auto" w:fill="auto" w:val="clear"/>
+          </w:tcPr>
+          <w:p>
+            <w:pPr>
+              <w:pStyle w:val="Normal"/>
+              <w:widowControl w:val="false"/>
+              <w:spacing w:lineRule="auto" w:line="240"/>
+              <w:jc w:val="center"/>
+              <w:rPr>
+                <w:rFonts w:ascii="Arial" w:hAnsi="Arial" w:eastAsia="Arial" w:cs="Arial"/>
+                <w:color w:val="auto"/>
+                <w:kern w:val="0"/>
+                <w:sz w:val="22"/>
+                <w:szCs w:val="22"/>
+                <w:lang w:val="es-CO" w:eastAsia="es-CO" w:bidi="ar-SA"/>
+              </w:rPr>
+            </w:pPr>
             <w:r>
               <w:rPr>
                 <w:rFonts w:eastAsia="Arial" w:cs="Arial"/>
@@ -5110,8 +4958,36 @@
                 <w:szCs w:val="22"/>
                 <w:lang w:val="es-CO" w:eastAsia="es-CO" w:bidi="ar-SA"/>
               </w:rPr>
-              <w:t>e</w:t>
-            </w:r>
+              <w:t>1</w:t>
+            </w:r>
+          </w:p>
+        </w:tc>
+        <w:tc>
+          <w:tcPr>
+            <w:tcW w:w="1816" w:type="dxa"/>
+            <w:tcBorders>
+              <w:top w:val="single" w:sz="8" w:space="0" w:color="000000"/>
+              <w:left w:val="single" w:sz="8" w:space="0" w:color="000000"/>
+              <w:bottom w:val="single" w:sz="8" w:space="0" w:color="000000"/>
+              <w:right w:val="single" w:sz="8" w:space="0" w:color="000000"/>
+            </w:tcBorders>
+            <w:shd w:color="auto" w:fill="auto" w:val="clear"/>
+          </w:tcPr>
+          <w:p>
+            <w:pPr>
+              <w:pStyle w:val="Normal"/>
+              <w:widowControl w:val="false"/>
+              <w:spacing w:lineRule="auto" w:line="240"/>
+              <w:jc w:val="center"/>
+              <w:rPr>
+                <w:rFonts w:ascii="Arial" w:hAnsi="Arial" w:eastAsia="Arial" w:cs="Arial"/>
+                <w:color w:val="auto"/>
+                <w:kern w:val="0"/>
+                <w:sz w:val="22"/>
+                <w:szCs w:val="22"/>
+                <w:lang w:val="es-CO" w:eastAsia="es-CO" w:bidi="ar-SA"/>
+              </w:rPr>
+            </w:pPr>
             <w:r>
               <w:rPr>
                 <w:rFonts w:eastAsia="Arial" w:cs="Arial"/>
@@ -5121,120 +4997,6 @@
                 <w:szCs w:val="22"/>
                 <w:lang w:val="es-CO" w:eastAsia="es-CO" w:bidi="ar-SA"/>
               </w:rPr>
-              <w:t xml:space="preserve">n la pagina principal </w:t>
-            </w:r>
-            <w:r>
-              <w:rPr>
-                <w:rFonts w:eastAsia="Arial" w:cs="Arial"/>
-                <w:color w:val="auto"/>
-                <w:kern w:val="0"/>
-                <w:sz w:val="22"/>
-                <w:szCs w:val="22"/>
-                <w:lang w:val="es-CO" w:eastAsia="es-CO" w:bidi="ar-SA"/>
-              </w:rPr>
-              <w:t>ir a Celsius to Fahrenheit</w:t>
-            </w:r>
-          </w:p>
-        </w:tc>
-        <w:tc>
-          <w:tcPr>
-            <w:tcW w:w="2036" w:type="dxa"/>
-            <w:tcBorders>
-              <w:top w:val="single" w:sz="8" w:space="0" w:color="000000"/>
-              <w:left w:val="single" w:sz="8" w:space="0" w:color="000000"/>
-              <w:bottom w:val="single" w:sz="8" w:space="0" w:color="000000"/>
-              <w:right w:val="single" w:sz="8" w:space="0" w:color="000000"/>
-            </w:tcBorders>
-            <w:shd w:color="auto" w:fill="auto" w:val="clear"/>
-          </w:tcPr>
-          <w:p>
-            <w:pPr>
-              <w:pStyle w:val="Normal"/>
-              <w:widowControl w:val="false"/>
-              <w:spacing w:lineRule="auto" w:line="240"/>
-              <w:jc w:val="center"/>
-              <w:rPr/>
-            </w:pPr>
-            <w:r>
-              <w:rPr/>
-              <w:t>1</w:t>
-            </w:r>
-          </w:p>
-        </w:tc>
-        <w:tc>
-          <w:tcPr>
-            <w:tcW w:w="1385" w:type="dxa"/>
-            <w:tcBorders>
-              <w:top w:val="single" w:sz="8" w:space="0" w:color="000000"/>
-              <w:left w:val="single" w:sz="8" w:space="0" w:color="000000"/>
-              <w:bottom w:val="single" w:sz="8" w:space="0" w:color="000000"/>
-              <w:right w:val="single" w:sz="8" w:space="0" w:color="000000"/>
-            </w:tcBorders>
-            <w:shd w:color="auto" w:fill="auto" w:val="clear"/>
-          </w:tcPr>
-          <w:p>
-            <w:pPr>
-              <w:pStyle w:val="Normal"/>
-              <w:widowControl w:val="false"/>
-              <w:spacing w:lineRule="auto" w:line="240"/>
-              <w:jc w:val="center"/>
-              <w:rPr>
-                <w:rFonts w:ascii="Arial" w:hAnsi="Arial" w:eastAsia="Arial" w:cs="Arial"/>
-                <w:color w:val="auto"/>
-                <w:kern w:val="0"/>
-                <w:sz w:val="22"/>
-                <w:szCs w:val="22"/>
-                <w:lang w:val="es-CO" w:eastAsia="es-CO" w:bidi="ar-SA"/>
-              </w:rPr>
-            </w:pPr>
-            <w:r>
-              <w:rPr>
-                <w:rFonts w:eastAsia="Arial" w:cs="Arial"/>
-                <w:color w:val="auto"/>
-                <w:kern w:val="0"/>
-                <w:sz w:val="22"/>
-                <w:szCs w:val="22"/>
-                <w:lang w:val="es-CO" w:eastAsia="es-CO" w:bidi="ar-SA"/>
-              </w:rPr>
-              <w:t>1</w:t>
-            </w:r>
-          </w:p>
-        </w:tc>
-        <w:tc>
-          <w:tcPr>
-            <w:tcW w:w="1816" w:type="dxa"/>
-            <w:tcBorders>
-              <w:top w:val="single" w:sz="8" w:space="0" w:color="000000"/>
-              <w:left w:val="single" w:sz="8" w:space="0" w:color="000000"/>
-              <w:bottom w:val="single" w:sz="8" w:space="0" w:color="000000"/>
-              <w:right w:val="single" w:sz="8" w:space="0" w:color="000000"/>
-            </w:tcBorders>
-            <w:shd w:color="auto" w:fill="auto" w:val="clear"/>
-          </w:tcPr>
-          <w:p>
-            <w:pPr>
-              <w:pStyle w:val="Normal"/>
-              <w:widowControl w:val="false"/>
-              <w:spacing w:lineRule="auto" w:line="240"/>
-              <w:jc w:val="center"/>
-              <w:rPr>
-                <w:rFonts w:ascii="Arial" w:hAnsi="Arial" w:eastAsia="Arial" w:cs="Arial"/>
-                <w:color w:val="auto"/>
-                <w:kern w:val="0"/>
-                <w:sz w:val="22"/>
-                <w:szCs w:val="22"/>
-                <w:lang w:val="es-CO" w:eastAsia="es-CO" w:bidi="ar-SA"/>
-              </w:rPr>
-            </w:pPr>
-            <w:r>
-              <w:rPr>
-                <w:rFonts w:eastAsia="Arial" w:cs="Arial"/>
-                <w:color w:val="auto"/>
-                <w:kern w:val="0"/>
-                <w:sz w:val="22"/>
-                <w:szCs w:val="22"/>
-                <w:lang w:val="es-CO" w:eastAsia="es-CO" w:bidi="ar-SA"/>
-              </w:rPr>
               <w:t>1</w:t>
             </w:r>
           </w:p>
@@ -5244,7 +5006,7 @@
         <w:trPr/>
         <w:tc>
           <w:tcPr>
-            <w:tcW w:w="908" w:type="dxa"/>
+            <w:tcW w:w="906" w:type="dxa"/>
             <w:tcBorders>
               <w:top w:val="single" w:sz="8" w:space="0" w:color="000000"/>
               <w:left w:val="single" w:sz="8" w:space="0" w:color="000000"/>
@@ -5268,7 +5030,7 @@
         </w:tc>
         <w:tc>
           <w:tcPr>
-            <w:tcW w:w="3215" w:type="dxa"/>
+            <w:tcW w:w="3217" w:type="dxa"/>
             <w:tcBorders>
               <w:top w:val="single" w:sz="8" w:space="0" w:color="000000"/>
               <w:left w:val="single" w:sz="8" w:space="0" w:color="000000"/>
@@ -5309,8 +5071,36 @@
                 <w:szCs w:val="22"/>
                 <w:lang w:val="es-CO" w:eastAsia="es-CO" w:bidi="ar-SA"/>
               </w:rPr>
-              <w:t>in</w:t>
-            </w:r>
+              <w:t>introducir un numero aleatorio seguido de “-” y del segundo numero aleatorio, Ejemplo 20-40</w:t>
+            </w:r>
+          </w:p>
+        </w:tc>
+        <w:tc>
+          <w:tcPr>
+            <w:tcW w:w="2034" w:type="dxa"/>
+            <w:tcBorders>
+              <w:top w:val="single" w:sz="8" w:space="0" w:color="000000"/>
+              <w:left w:val="single" w:sz="8" w:space="0" w:color="000000"/>
+              <w:bottom w:val="single" w:sz="8" w:space="0" w:color="000000"/>
+              <w:right w:val="single" w:sz="8" w:space="0" w:color="000000"/>
+            </w:tcBorders>
+            <w:shd w:color="auto" w:fill="auto" w:val="clear"/>
+          </w:tcPr>
+          <w:p>
+            <w:pPr>
+              <w:pStyle w:val="Normal"/>
+              <w:widowControl w:val="false"/>
+              <w:spacing w:lineRule="auto" w:line="240"/>
+              <w:jc w:val="center"/>
+              <w:rPr>
+                <w:rFonts w:ascii="Arial" w:hAnsi="Arial" w:eastAsia="Arial" w:cs="Arial"/>
+                <w:color w:val="auto"/>
+                <w:kern w:val="0"/>
+                <w:sz w:val="22"/>
+                <w:szCs w:val="22"/>
+                <w:lang w:val="es-CO" w:eastAsia="es-CO" w:bidi="ar-SA"/>
+              </w:rPr>
+            </w:pPr>
             <w:r>
               <w:rPr>
                 <w:rFonts w:eastAsia="Arial" w:cs="Arial"/>
@@ -5320,8 +5110,36 @@
                 <w:szCs w:val="22"/>
                 <w:lang w:val="es-CO" w:eastAsia="es-CO" w:bidi="ar-SA"/>
               </w:rPr>
-              <w:t xml:space="preserve">troducir </w:t>
-            </w:r>
+              <w:t>2</w:t>
+            </w:r>
+          </w:p>
+        </w:tc>
+        <w:tc>
+          <w:tcPr>
+            <w:tcW w:w="1387" w:type="dxa"/>
+            <w:tcBorders>
+              <w:top w:val="single" w:sz="8" w:space="0" w:color="000000"/>
+              <w:left w:val="single" w:sz="8" w:space="0" w:color="000000"/>
+              <w:bottom w:val="single" w:sz="8" w:space="0" w:color="000000"/>
+              <w:right w:val="single" w:sz="8" w:space="0" w:color="000000"/>
+            </w:tcBorders>
+            <w:shd w:color="auto" w:fill="auto" w:val="clear"/>
+          </w:tcPr>
+          <w:p>
+            <w:pPr>
+              <w:pStyle w:val="Normal"/>
+              <w:widowControl w:val="false"/>
+              <w:spacing w:lineRule="auto" w:line="240"/>
+              <w:jc w:val="center"/>
+              <w:rPr>
+                <w:rFonts w:ascii="Arial" w:hAnsi="Arial" w:eastAsia="Arial" w:cs="Arial"/>
+                <w:color w:val="auto"/>
+                <w:kern w:val="0"/>
+                <w:sz w:val="22"/>
+                <w:szCs w:val="22"/>
+                <w:lang w:val="es-CO" w:eastAsia="es-CO" w:bidi="ar-SA"/>
+              </w:rPr>
+            </w:pPr>
             <w:r>
               <w:rPr>
                 <w:rFonts w:eastAsia="Arial" w:cs="Arial"/>
@@ -5331,13 +5149,13 @@
                 <w:szCs w:val="22"/>
                 <w:lang w:val="es-CO" w:eastAsia="es-CO" w:bidi="ar-SA"/>
               </w:rPr>
-              <w:t>un numero aleatorio seguido de “-” y del segundo numero aleatorio, Ejemplo 20-40</w:t>
-            </w:r>
-          </w:p>
-        </w:tc>
-        <w:tc>
-          <w:tcPr>
-            <w:tcW w:w="2036" w:type="dxa"/>
+              <w:t>2</w:t>
+            </w:r>
+          </w:p>
+        </w:tc>
+        <w:tc>
+          <w:tcPr>
+            <w:tcW w:w="1816" w:type="dxa"/>
             <w:tcBorders>
               <w:top w:val="single" w:sz="8" w:space="0" w:color="000000"/>
               <w:left w:val="single" w:sz="8" w:space="0" w:color="000000"/>
@@ -5370,84 +5188,6 @@
                 <w:szCs w:val="22"/>
                 <w:lang w:val="es-CO" w:eastAsia="es-CO" w:bidi="ar-SA"/>
               </w:rPr>
-              <w:t>2</w:t>
-            </w:r>
-          </w:p>
-        </w:tc>
-        <w:tc>
-          <w:tcPr>
-            <w:tcW w:w="1385" w:type="dxa"/>
-            <w:tcBorders>
-              <w:top w:val="single" w:sz="8" w:space="0" w:color="000000"/>
-              <w:left w:val="single" w:sz="8" w:space="0" w:color="000000"/>
-              <w:bottom w:val="single" w:sz="8" w:space="0" w:color="000000"/>
-              <w:right w:val="single" w:sz="8" w:space="0" w:color="000000"/>
-            </w:tcBorders>
-            <w:shd w:color="auto" w:fill="auto" w:val="clear"/>
-          </w:tcPr>
-          <w:p>
-            <w:pPr>
-              <w:pStyle w:val="Normal"/>
-              <w:widowControl w:val="false"/>
-              <w:spacing w:lineRule="auto" w:line="240"/>
-              <w:jc w:val="center"/>
-              <w:rPr>
-                <w:rFonts w:ascii="Arial" w:hAnsi="Arial" w:eastAsia="Arial" w:cs="Arial"/>
-                <w:color w:val="auto"/>
-                <w:kern w:val="0"/>
-                <w:sz w:val="22"/>
-                <w:szCs w:val="22"/>
-                <w:lang w:val="es-CO" w:eastAsia="es-CO" w:bidi="ar-SA"/>
-              </w:rPr>
-            </w:pPr>
-            <w:r>
-              <w:rPr>
-                <w:rFonts w:eastAsia="Arial" w:cs="Arial"/>
-                <w:color w:val="auto"/>
-                <w:kern w:val="0"/>
-                <w:sz w:val="22"/>
-                <w:szCs w:val="22"/>
-                <w:lang w:val="es-CO" w:eastAsia="es-CO" w:bidi="ar-SA"/>
-              </w:rPr>
-              <w:t>2</w:t>
-            </w:r>
-          </w:p>
-        </w:tc>
-        <w:tc>
-          <w:tcPr>
-            <w:tcW w:w="1816" w:type="dxa"/>
-            <w:tcBorders>
-              <w:top w:val="single" w:sz="8" w:space="0" w:color="000000"/>
-              <w:left w:val="single" w:sz="8" w:space="0" w:color="000000"/>
-              <w:bottom w:val="single" w:sz="8" w:space="0" w:color="000000"/>
-              <w:right w:val="single" w:sz="8" w:space="0" w:color="000000"/>
-            </w:tcBorders>
-            <w:shd w:color="auto" w:fill="auto" w:val="clear"/>
-          </w:tcPr>
-          <w:p>
-            <w:pPr>
-              <w:pStyle w:val="Normal"/>
-              <w:widowControl w:val="false"/>
-              <w:spacing w:lineRule="auto" w:line="240"/>
-              <w:jc w:val="center"/>
-              <w:rPr>
-                <w:rFonts w:ascii="Arial" w:hAnsi="Arial" w:eastAsia="Arial" w:cs="Arial"/>
-                <w:color w:val="auto"/>
-                <w:kern w:val="0"/>
-                <w:sz w:val="22"/>
-                <w:szCs w:val="22"/>
-                <w:lang w:val="es-CO" w:eastAsia="es-CO" w:bidi="ar-SA"/>
-              </w:rPr>
-            </w:pPr>
-            <w:r>
-              <w:rPr>
-                <w:rFonts w:eastAsia="Arial" w:cs="Arial"/>
-                <w:color w:val="auto"/>
-                <w:kern w:val="0"/>
-                <w:sz w:val="22"/>
-                <w:szCs w:val="22"/>
-                <w:lang w:val="es-CO" w:eastAsia="es-CO" w:bidi="ar-SA"/>
-              </w:rPr>
               <w:t>4</w:t>
             </w:r>
           </w:p>
@@ -5457,7 +5197,7 @@
         <w:trPr/>
         <w:tc>
           <w:tcPr>
-            <w:tcW w:w="908" w:type="dxa"/>
+            <w:tcW w:w="906" w:type="dxa"/>
             <w:tcBorders>
               <w:top w:val="single" w:sz="8" w:space="0" w:color="000000"/>
               <w:left w:val="single" w:sz="8" w:space="0" w:color="000000"/>
@@ -5481,7 +5221,7 @@
         </w:tc>
         <w:tc>
           <w:tcPr>
-            <w:tcW w:w="3215" w:type="dxa"/>
+            <w:tcW w:w="3217" w:type="dxa"/>
             <w:tcBorders>
               <w:top w:val="single" w:sz="8" w:space="0" w:color="000000"/>
               <w:left w:val="single" w:sz="8" w:space="0" w:color="000000"/>
@@ -5505,11 +5245,7 @@
             </w:pPr>
             <w:r>
               <w:rPr/>
-              <w:t xml:space="preserve">Validar </w:t>
-            </w:r>
-            <w:r>
-              <w:rPr/>
-              <w:t>g</w:t>
+              <w:t>Validar g</w:t>
             </w:r>
             <w:r>
               <w:rPr>
@@ -5526,7 +5262,7 @@
         </w:tc>
         <w:tc>
           <w:tcPr>
-            <w:tcW w:w="2036" w:type="dxa"/>
+            <w:tcW w:w="2034" w:type="dxa"/>
             <w:tcBorders>
               <w:top w:val="single" w:sz="8" w:space="0" w:color="000000"/>
               <w:left w:val="single" w:sz="8" w:space="0" w:color="000000"/>
@@ -5555,7 +5291,7 @@
         </w:tc>
         <w:tc>
           <w:tcPr>
-            <w:tcW w:w="1385" w:type="dxa"/>
+            <w:tcW w:w="1387" w:type="dxa"/>
             <w:tcBorders>
               <w:top w:val="single" w:sz="8" w:space="0" w:color="000000"/>
               <w:left w:val="single" w:sz="8" w:space="0" w:color="000000"/>
@@ -5626,7 +5362,7 @@
         <w:trPr/>
         <w:tc>
           <w:tcPr>
-            <w:tcW w:w="908" w:type="dxa"/>
+            <w:tcW w:w="906" w:type="dxa"/>
             <w:tcBorders>
               <w:top w:val="single" w:sz="8" w:space="0" w:color="000000"/>
               <w:left w:val="single" w:sz="8" w:space="0" w:color="000000"/>
@@ -5650,7 +5386,7 @@
         </w:tc>
         <w:tc>
           <w:tcPr>
-            <w:tcW w:w="3215" w:type="dxa"/>
+            <w:tcW w:w="3217" w:type="dxa"/>
             <w:tcBorders>
               <w:top w:val="single" w:sz="8" w:space="0" w:color="000000"/>
               <w:left w:val="single" w:sz="8" w:space="0" w:color="000000"/>
@@ -5691,7 +5427,7 @@
         </w:tc>
         <w:tc>
           <w:tcPr>
-            <w:tcW w:w="2036" w:type="dxa"/>
+            <w:tcW w:w="2034" w:type="dxa"/>
             <w:tcBorders>
               <w:top w:val="single" w:sz="8" w:space="0" w:color="000000"/>
               <w:left w:val="single" w:sz="8" w:space="0" w:color="000000"/>
@@ -5720,7 +5456,7 @@
         </w:tc>
         <w:tc>
           <w:tcPr>
-            <w:tcW w:w="1385" w:type="dxa"/>
+            <w:tcW w:w="1387" w:type="dxa"/>
             <w:tcBorders>
               <w:top w:val="single" w:sz="8" w:space="0" w:color="000000"/>
               <w:left w:val="single" w:sz="8" w:space="0" w:color="000000"/>
@@ -5777,7 +5513,7 @@
         <w:trPr/>
         <w:tc>
           <w:tcPr>
-            <w:tcW w:w="908" w:type="dxa"/>
+            <w:tcW w:w="906" w:type="dxa"/>
             <w:tcBorders>
               <w:top w:val="single" w:sz="8" w:space="0" w:color="000000"/>
               <w:left w:val="single" w:sz="8" w:space="0" w:color="000000"/>
@@ -5801,7 +5537,7 @@
         </w:tc>
         <w:tc>
           <w:tcPr>
-            <w:tcW w:w="3215" w:type="dxa"/>
+            <w:tcW w:w="3217" w:type="dxa"/>
             <w:tcBorders>
               <w:top w:val="single" w:sz="8" w:space="0" w:color="000000"/>
               <w:left w:val="single" w:sz="8" w:space="0" w:color="000000"/>
@@ -5842,7 +5578,7 @@
         </w:tc>
         <w:tc>
           <w:tcPr>
-            <w:tcW w:w="2036" w:type="dxa"/>
+            <w:tcW w:w="2034" w:type="dxa"/>
             <w:tcBorders>
               <w:top w:val="single" w:sz="8" w:space="0" w:color="000000"/>
               <w:left w:val="single" w:sz="8" w:space="0" w:color="000000"/>
@@ -5881,7 +5617,7 @@
         </w:tc>
         <w:tc>
           <w:tcPr>
-            <w:tcW w:w="1385" w:type="dxa"/>
+            <w:tcW w:w="1387" w:type="dxa"/>
             <w:tcBorders>
               <w:top w:val="single" w:sz="8" w:space="0" w:color="000000"/>
               <w:left w:val="single" w:sz="8" w:space="0" w:color="000000"/>
@@ -5954,19 +5690,25 @@
         </w:rPr>
       </w:pPr>
       <w:r>
-        <w:rPr/>
-      </w:r>
-    </w:p>
-    <w:p>
-      <w:pPr>
-        <w:pStyle w:val="Normal"/>
         <w:rPr>
           <w:sz w:val="36"/>
           <w:szCs w:val="36"/>
         </w:rPr>
-      </w:pPr>
-      <w:r>
-        <w:rPr/>
+      </w:r>
+    </w:p>
+    <w:p>
+      <w:pPr>
+        <w:pStyle w:val="Normal"/>
+        <w:rPr>
+          <w:sz w:val="36"/>
+          <w:szCs w:val="36"/>
+        </w:rPr>
+      </w:pPr>
+      <w:r>
+        <w:rPr>
+          <w:sz w:val="36"/>
+          <w:szCs w:val="36"/>
+        </w:rPr>
       </w:r>
     </w:p>
     <w:tbl>
@@ -5985,17 +5727,17 @@
         <w:tblLook w:firstRow="0" w:noVBand="1" w:lastRow="0" w:firstColumn="0" w:lastColumn="0" w:noHBand="1" w:val="0600"/>
       </w:tblPr>
       <w:tblGrid>
-        <w:gridCol w:w="965"/>
-        <w:gridCol w:w="3158"/>
-        <w:gridCol w:w="2036"/>
-        <w:gridCol w:w="1385"/>
+        <w:gridCol w:w="964"/>
+        <w:gridCol w:w="3159"/>
+        <w:gridCol w:w="2034"/>
+        <w:gridCol w:w="1387"/>
         <w:gridCol w:w="1816"/>
       </w:tblGrid>
       <w:tr>
         <w:trPr/>
         <w:tc>
           <w:tcPr>
-            <w:tcW w:w="965" w:type="dxa"/>
+            <w:tcW w:w="964" w:type="dxa"/>
             <w:tcBorders>
               <w:top w:val="single" w:sz="8" w:space="0" w:color="000000"/>
               <w:left w:val="single" w:sz="8" w:space="0" w:color="000000"/>
@@ -6020,20 +5762,13 @@
                 <w:b/>
                 <w:bCs/>
               </w:rPr>
-              <w:t>CA00</w:t>
-            </w:r>
-            <w:r>
-              <w:rPr>
-                <w:b/>
-                <w:bCs/>
-              </w:rPr>
-              <w:t>3</w:t>
-            </w:r>
-          </w:p>
-        </w:tc>
-        <w:tc>
-          <w:tcPr>
-            <w:tcW w:w="3158" w:type="dxa"/>
+              <w:t>CA003</w:t>
+            </w:r>
+          </w:p>
+        </w:tc>
+        <w:tc>
+          <w:tcPr>
+            <w:tcW w:w="3159" w:type="dxa"/>
             <w:tcBorders>
               <w:top w:val="single" w:sz="8" w:space="0" w:color="000000"/>
               <w:left w:val="single" w:sz="8" w:space="0" w:color="000000"/>
@@ -6064,7 +5799,7 @@
         </w:tc>
         <w:tc>
           <w:tcPr>
-            <w:tcW w:w="2036" w:type="dxa"/>
+            <w:tcW w:w="2034" w:type="dxa"/>
             <w:tcBorders>
               <w:top w:val="single" w:sz="8" w:space="0" w:color="000000"/>
               <w:left w:val="single" w:sz="8" w:space="0" w:color="000000"/>
@@ -6116,7 +5851,7 @@
         </w:tc>
         <w:tc>
           <w:tcPr>
-            <w:tcW w:w="1385" w:type="dxa"/>
+            <w:tcW w:w="1387" w:type="dxa"/>
             <w:tcBorders>
               <w:top w:val="single" w:sz="8" w:space="0" w:color="000000"/>
               <w:left w:val="single" w:sz="8" w:space="0" w:color="000000"/>
@@ -6203,7 +5938,7 @@
         <w:trPr/>
         <w:tc>
           <w:tcPr>
-            <w:tcW w:w="965" w:type="dxa"/>
+            <w:tcW w:w="964" w:type="dxa"/>
             <w:tcBorders>
               <w:top w:val="single" w:sz="8" w:space="0" w:color="000000"/>
               <w:left w:val="single" w:sz="8" w:space="0" w:color="000000"/>
@@ -6227,7 +5962,7 @@
         </w:tc>
         <w:tc>
           <w:tcPr>
-            <w:tcW w:w="3158" w:type="dxa"/>
+            <w:tcW w:w="3159" w:type="dxa"/>
             <w:tcBorders>
               <w:top w:val="single" w:sz="8" w:space="0" w:color="000000"/>
               <w:left w:val="single" w:sz="8" w:space="0" w:color="000000"/>
@@ -6241,7 +5976,7 @@
               <w:pStyle w:val="ListParagraph"/>
               <w:widowControl w:val="false"/>
               <w:spacing w:lineRule="auto" w:line="360"/>
-              <w:ind w:hanging="0"/>
+              <w:ind w:left="720" w:hanging="0"/>
               <w:jc w:val="both"/>
               <w:rPr>
                 <w:sz w:val="20"/>
@@ -6257,8 +5992,61 @@
                 <w:szCs w:val="22"/>
                 <w:lang w:val="es-CO" w:eastAsia="es-CO" w:bidi="ar-SA"/>
               </w:rPr>
-              <w:t xml:space="preserve">Validar </w:t>
-            </w:r>
+              <w:t>Validar la pagina principal ir a Fahrenheit to Celsius.</w:t>
+            </w:r>
+          </w:p>
+        </w:tc>
+        <w:tc>
+          <w:tcPr>
+            <w:tcW w:w="2034" w:type="dxa"/>
+            <w:tcBorders>
+              <w:top w:val="single" w:sz="8" w:space="0" w:color="000000"/>
+              <w:left w:val="single" w:sz="8" w:space="0" w:color="000000"/>
+              <w:bottom w:val="single" w:sz="8" w:space="0" w:color="000000"/>
+              <w:right w:val="single" w:sz="8" w:space="0" w:color="000000"/>
+            </w:tcBorders>
+            <w:shd w:color="auto" w:fill="auto" w:val="clear"/>
+          </w:tcPr>
+          <w:p>
+            <w:pPr>
+              <w:pStyle w:val="Normal"/>
+              <w:widowControl w:val="false"/>
+              <w:spacing w:lineRule="auto" w:line="240"/>
+              <w:jc w:val="center"/>
+              <w:rPr/>
+            </w:pPr>
+            <w:r>
+              <w:rPr/>
+              <w:t>1</w:t>
+            </w:r>
+          </w:p>
+        </w:tc>
+        <w:tc>
+          <w:tcPr>
+            <w:tcW w:w="1387" w:type="dxa"/>
+            <w:tcBorders>
+              <w:top w:val="single" w:sz="8" w:space="0" w:color="000000"/>
+              <w:left w:val="single" w:sz="8" w:space="0" w:color="000000"/>
+              <w:bottom w:val="single" w:sz="8" w:space="0" w:color="000000"/>
+              <w:right w:val="single" w:sz="8" w:space="0" w:color="000000"/>
+            </w:tcBorders>
+            <w:shd w:color="auto" w:fill="auto" w:val="clear"/>
+          </w:tcPr>
+          <w:p>
+            <w:pPr>
+              <w:pStyle w:val="Normal"/>
+              <w:widowControl w:val="false"/>
+              <w:spacing w:lineRule="auto" w:line="240"/>
+              <w:jc w:val="center"/>
+              <w:rPr>
+                <w:rFonts w:ascii="Arial" w:hAnsi="Arial" w:eastAsia="Arial" w:cs="Arial"/>
+                <w:color w:val="auto"/>
+                <w:kern w:val="0"/>
+                <w:sz w:val="22"/>
+                <w:szCs w:val="22"/>
+                <w:lang w:val="es-CO" w:eastAsia="es-CO" w:bidi="ar-SA"/>
+              </w:rPr>
+            </w:pPr>
             <w:r>
               <w:rPr>
                 <w:rFonts w:eastAsia="Arial" w:cs="Arial"/>
@@ -6268,38 +6056,13 @@
                 <w:szCs w:val="22"/>
                 <w:lang w:val="es-CO" w:eastAsia="es-CO" w:bidi="ar-SA"/>
               </w:rPr>
-              <w:t>la pagina principal ir a Fahrenheit to Celsius.</w:t>
-            </w:r>
-          </w:p>
-        </w:tc>
-        <w:tc>
-          <w:tcPr>
-            <w:tcW w:w="2036" w:type="dxa"/>
-            <w:tcBorders>
-              <w:top w:val="single" w:sz="8" w:space="0" w:color="000000"/>
-              <w:left w:val="single" w:sz="8" w:space="0" w:color="000000"/>
-              <w:bottom w:val="single" w:sz="8" w:space="0" w:color="000000"/>
-              <w:right w:val="single" w:sz="8" w:space="0" w:color="000000"/>
-            </w:tcBorders>
-            <w:shd w:color="auto" w:fill="auto" w:val="clear"/>
-          </w:tcPr>
-          <w:p>
-            <w:pPr>
-              <w:pStyle w:val="Normal"/>
-              <w:widowControl w:val="false"/>
-              <w:spacing w:lineRule="auto" w:line="240"/>
-              <w:jc w:val="center"/>
-              <w:rPr/>
-            </w:pPr>
-            <w:r>
-              <w:rPr/>
               <w:t>1</w:t>
             </w:r>
           </w:p>
         </w:tc>
         <w:tc>
           <w:tcPr>
-            <w:tcW w:w="1385" w:type="dxa"/>
+            <w:tcW w:w="1816" w:type="dxa"/>
             <w:tcBorders>
               <w:top w:val="single" w:sz="8" w:space="0" w:color="000000"/>
               <w:left w:val="single" w:sz="8" w:space="0" w:color="000000"/>
@@ -6336,51 +6099,12 @@
             </w:r>
           </w:p>
         </w:tc>
-        <w:tc>
-          <w:tcPr>
-            <w:tcW w:w="1816" w:type="dxa"/>
-            <w:tcBorders>
-              <w:top w:val="single" w:sz="8" w:space="0" w:color="000000"/>
-              <w:left w:val="single" w:sz="8" w:space="0" w:color="000000"/>
-              <w:bottom w:val="single" w:sz="8" w:space="0" w:color="000000"/>
-              <w:right w:val="single" w:sz="8" w:space="0" w:color="000000"/>
-            </w:tcBorders>
-            <w:shd w:color="auto" w:fill="auto" w:val="clear"/>
-          </w:tcPr>
-          <w:p>
-            <w:pPr>
-              <w:pStyle w:val="Normal"/>
-              <w:widowControl w:val="false"/>
-              <w:spacing w:lineRule="auto" w:line="240"/>
-              <w:jc w:val="center"/>
-              <w:rPr>
-                <w:rFonts w:ascii="Arial" w:hAnsi="Arial" w:eastAsia="Arial" w:cs="Arial"/>
-                <w:color w:val="auto"/>
-                <w:kern w:val="0"/>
-                <w:sz w:val="22"/>
-                <w:szCs w:val="22"/>
-                <w:lang w:val="es-CO" w:eastAsia="es-CO" w:bidi="ar-SA"/>
-              </w:rPr>
-            </w:pPr>
-            <w:r>
-              <w:rPr>
-                <w:rFonts w:eastAsia="Arial" w:cs="Arial"/>
-                <w:color w:val="auto"/>
-                <w:kern w:val="0"/>
-                <w:sz w:val="22"/>
-                <w:szCs w:val="22"/>
-                <w:lang w:val="es-CO" w:eastAsia="es-CO" w:bidi="ar-SA"/>
-              </w:rPr>
-              <w:t>1</w:t>
-            </w:r>
-          </w:p>
-        </w:tc>
       </w:tr>
       <w:tr>
         <w:trPr/>
         <w:tc>
           <w:tcPr>
-            <w:tcW w:w="965" w:type="dxa"/>
+            <w:tcW w:w="964" w:type="dxa"/>
             <w:tcBorders>
               <w:top w:val="single" w:sz="8" w:space="0" w:color="000000"/>
               <w:left w:val="single" w:sz="8" w:space="0" w:color="000000"/>
@@ -6404,7 +6128,7 @@
         </w:tc>
         <w:tc>
           <w:tcPr>
-            <w:tcW w:w="3158" w:type="dxa"/>
+            <w:tcW w:w="3159" w:type="dxa"/>
             <w:tcBorders>
               <w:top w:val="single" w:sz="8" w:space="0" w:color="000000"/>
               <w:left w:val="single" w:sz="8" w:space="0" w:color="000000"/>
@@ -6442,8 +6166,36 @@
                 <w:szCs w:val="22"/>
                 <w:lang w:val="es-CO" w:eastAsia="es-CO" w:bidi="ar-SA"/>
               </w:rPr>
-              <w:t>Validar i</w:t>
-            </w:r>
+              <w:t>Validar introducir un 2 valores aleatorios</w:t>
+            </w:r>
+          </w:p>
+        </w:tc>
+        <w:tc>
+          <w:tcPr>
+            <w:tcW w:w="2034" w:type="dxa"/>
+            <w:tcBorders>
+              <w:top w:val="single" w:sz="8" w:space="0" w:color="000000"/>
+              <w:left w:val="single" w:sz="8" w:space="0" w:color="000000"/>
+              <w:bottom w:val="single" w:sz="8" w:space="0" w:color="000000"/>
+              <w:right w:val="single" w:sz="8" w:space="0" w:color="000000"/>
+            </w:tcBorders>
+            <w:shd w:color="auto" w:fill="auto" w:val="clear"/>
+          </w:tcPr>
+          <w:p>
+            <w:pPr>
+              <w:pStyle w:val="Normal"/>
+              <w:widowControl w:val="false"/>
+              <w:spacing w:lineRule="auto" w:line="240"/>
+              <w:jc w:val="center"/>
+              <w:rPr>
+                <w:rFonts w:ascii="Arial" w:hAnsi="Arial" w:eastAsia="Arial" w:cs="Arial"/>
+                <w:color w:val="auto"/>
+                <w:kern w:val="0"/>
+                <w:sz w:val="22"/>
+                <w:szCs w:val="22"/>
+                <w:lang w:val="es-CO" w:eastAsia="es-CO" w:bidi="ar-SA"/>
+              </w:rPr>
+            </w:pPr>
             <w:r>
               <w:rPr>
                 <w:rFonts w:eastAsia="Arial" w:cs="Arial"/>
@@ -6453,13 +6205,13 @@
                 <w:szCs w:val="22"/>
                 <w:lang w:val="es-CO" w:eastAsia="es-CO" w:bidi="ar-SA"/>
               </w:rPr>
-              <w:t>ntroducir un 2 valores aleatorios</w:t>
-            </w:r>
-          </w:p>
-        </w:tc>
-        <w:tc>
-          <w:tcPr>
-            <w:tcW w:w="2036" w:type="dxa"/>
+              <w:t>2</w:t>
+            </w:r>
+          </w:p>
+        </w:tc>
+        <w:tc>
+          <w:tcPr>
+            <w:tcW w:w="1387" w:type="dxa"/>
             <w:tcBorders>
               <w:top w:val="single" w:sz="8" w:space="0" w:color="000000"/>
               <w:left w:val="single" w:sz="8" w:space="0" w:color="000000"/>
@@ -6498,7 +6250,7 @@
         </w:tc>
         <w:tc>
           <w:tcPr>
-            <w:tcW w:w="1385" w:type="dxa"/>
+            <w:tcW w:w="1816" w:type="dxa"/>
             <w:tcBorders>
               <w:top w:val="single" w:sz="8" w:space="0" w:color="000000"/>
               <w:left w:val="single" w:sz="8" w:space="0" w:color="000000"/>
@@ -6531,45 +6283,6 @@
                 <w:szCs w:val="22"/>
                 <w:lang w:val="es-CO" w:eastAsia="es-CO" w:bidi="ar-SA"/>
               </w:rPr>
-              <w:t>2</w:t>
-            </w:r>
-          </w:p>
-        </w:tc>
-        <w:tc>
-          <w:tcPr>
-            <w:tcW w:w="1816" w:type="dxa"/>
-            <w:tcBorders>
-              <w:top w:val="single" w:sz="8" w:space="0" w:color="000000"/>
-              <w:left w:val="single" w:sz="8" w:space="0" w:color="000000"/>
-              <w:bottom w:val="single" w:sz="8" w:space="0" w:color="000000"/>
-              <w:right w:val="single" w:sz="8" w:space="0" w:color="000000"/>
-            </w:tcBorders>
-            <w:shd w:color="auto" w:fill="auto" w:val="clear"/>
-          </w:tcPr>
-          <w:p>
-            <w:pPr>
-              <w:pStyle w:val="Normal"/>
-              <w:widowControl w:val="false"/>
-              <w:spacing w:lineRule="auto" w:line="240"/>
-              <w:jc w:val="center"/>
-              <w:rPr>
-                <w:rFonts w:ascii="Arial" w:hAnsi="Arial" w:eastAsia="Arial" w:cs="Arial"/>
-                <w:color w:val="auto"/>
-                <w:kern w:val="0"/>
-                <w:sz w:val="22"/>
-                <w:szCs w:val="22"/>
-                <w:lang w:val="es-CO" w:eastAsia="es-CO" w:bidi="ar-SA"/>
-              </w:rPr>
-            </w:pPr>
-            <w:r>
-              <w:rPr>
-                <w:rFonts w:eastAsia="Arial" w:cs="Arial"/>
-                <w:color w:val="auto"/>
-                <w:kern w:val="0"/>
-                <w:sz w:val="22"/>
-                <w:szCs w:val="22"/>
-                <w:lang w:val="es-CO" w:eastAsia="es-CO" w:bidi="ar-SA"/>
-              </w:rPr>
               <w:t>4</w:t>
             </w:r>
           </w:p>
@@ -6579,7 +6292,7 @@
         <w:trPr/>
         <w:tc>
           <w:tcPr>
-            <w:tcW w:w="965" w:type="dxa"/>
+            <w:tcW w:w="964" w:type="dxa"/>
             <w:tcBorders>
               <w:top w:val="single" w:sz="8" w:space="0" w:color="000000"/>
               <w:left w:val="single" w:sz="8" w:space="0" w:color="000000"/>
@@ -6603,7 +6316,7 @@
         </w:tc>
         <w:tc>
           <w:tcPr>
-            <w:tcW w:w="3158" w:type="dxa"/>
+            <w:tcW w:w="3159" w:type="dxa"/>
             <w:tcBorders>
               <w:top w:val="single" w:sz="8" w:space="0" w:color="000000"/>
               <w:left w:val="single" w:sz="8" w:space="0" w:color="000000"/>
@@ -6644,7 +6357,7 @@
         </w:tc>
         <w:tc>
           <w:tcPr>
-            <w:tcW w:w="2036" w:type="dxa"/>
+            <w:tcW w:w="2034" w:type="dxa"/>
             <w:tcBorders>
               <w:top w:val="single" w:sz="8" w:space="0" w:color="000000"/>
               <w:left w:val="single" w:sz="8" w:space="0" w:color="000000"/>
@@ -6673,7 +6386,7 @@
         </w:tc>
         <w:tc>
           <w:tcPr>
-            <w:tcW w:w="1385" w:type="dxa"/>
+            <w:tcW w:w="1387" w:type="dxa"/>
             <w:tcBorders>
               <w:top w:val="single" w:sz="8" w:space="0" w:color="000000"/>
               <w:left w:val="single" w:sz="8" w:space="0" w:color="000000"/>
@@ -6744,7 +6457,7 @@
         <w:trPr/>
         <w:tc>
           <w:tcPr>
-            <w:tcW w:w="965" w:type="dxa"/>
+            <w:tcW w:w="964" w:type="dxa"/>
             <w:tcBorders>
               <w:top w:val="single" w:sz="8" w:space="0" w:color="000000"/>
               <w:left w:val="single" w:sz="8" w:space="0" w:color="000000"/>
@@ -6768,7 +6481,7 @@
         </w:tc>
         <w:tc>
           <w:tcPr>
-            <w:tcW w:w="3158" w:type="dxa"/>
+            <w:tcW w:w="3159" w:type="dxa"/>
             <w:tcBorders>
               <w:top w:val="single" w:sz="8" w:space="0" w:color="000000"/>
               <w:left w:val="single" w:sz="8" w:space="0" w:color="000000"/>
@@ -6809,7 +6522,7 @@
         </w:tc>
         <w:tc>
           <w:tcPr>
-            <w:tcW w:w="2036" w:type="dxa"/>
+            <w:tcW w:w="2034" w:type="dxa"/>
             <w:tcBorders>
               <w:top w:val="single" w:sz="8" w:space="0" w:color="000000"/>
               <w:left w:val="single" w:sz="8" w:space="0" w:color="000000"/>
@@ -6838,7 +6551,7 @@
         </w:tc>
         <w:tc>
           <w:tcPr>
-            <w:tcW w:w="1385" w:type="dxa"/>
+            <w:tcW w:w="1387" w:type="dxa"/>
             <w:tcBorders>
               <w:top w:val="single" w:sz="8" w:space="0" w:color="000000"/>
               <w:left w:val="single" w:sz="8" w:space="0" w:color="000000"/>
@@ -6895,7 +6608,7 @@
         <w:trPr/>
         <w:tc>
           <w:tcPr>
-            <w:tcW w:w="965" w:type="dxa"/>
+            <w:tcW w:w="964" w:type="dxa"/>
             <w:tcBorders>
               <w:top w:val="single" w:sz="8" w:space="0" w:color="000000"/>
               <w:left w:val="single" w:sz="8" w:space="0" w:color="000000"/>
@@ -6919,7 +6632,7 @@
         </w:tc>
         <w:tc>
           <w:tcPr>
-            <w:tcW w:w="3158" w:type="dxa"/>
+            <w:tcW w:w="3159" w:type="dxa"/>
             <w:tcBorders>
               <w:top w:val="single" w:sz="8" w:space="0" w:color="000000"/>
               <w:left w:val="single" w:sz="8" w:space="0" w:color="000000"/>
@@ -6960,7 +6673,7 @@
         </w:tc>
         <w:tc>
           <w:tcPr>
-            <w:tcW w:w="2036" w:type="dxa"/>
+            <w:tcW w:w="2034" w:type="dxa"/>
             <w:tcBorders>
               <w:top w:val="single" w:sz="8" w:space="0" w:color="000000"/>
               <w:left w:val="single" w:sz="8" w:space="0" w:color="000000"/>
@@ -6999,7 +6712,7 @@
         </w:tc>
         <w:tc>
           <w:tcPr>
-            <w:tcW w:w="1385" w:type="dxa"/>
+            <w:tcW w:w="1387" w:type="dxa"/>
             <w:tcBorders>
               <w:top w:val="single" w:sz="8" w:space="0" w:color="000000"/>
               <w:left w:val="single" w:sz="8" w:space="0" w:color="000000"/>
@@ -7102,17 +6815,17 @@
         <w:tblLook w:firstRow="0" w:noVBand="1" w:lastRow="0" w:firstColumn="0" w:lastColumn="0" w:noHBand="1" w:val="0600"/>
       </w:tblPr>
       <w:tblGrid>
-        <w:gridCol w:w="908"/>
-        <w:gridCol w:w="3215"/>
-        <w:gridCol w:w="2036"/>
-        <w:gridCol w:w="1385"/>
+        <w:gridCol w:w="906"/>
+        <w:gridCol w:w="3217"/>
+        <w:gridCol w:w="2034"/>
+        <w:gridCol w:w="1387"/>
         <w:gridCol w:w="1816"/>
       </w:tblGrid>
       <w:tr>
         <w:trPr/>
         <w:tc>
           <w:tcPr>
-            <w:tcW w:w="908" w:type="dxa"/>
+            <w:tcW w:w="906" w:type="dxa"/>
             <w:tcBorders>
               <w:top w:val="single" w:sz="8" w:space="0" w:color="000000"/>
               <w:left w:val="single" w:sz="8" w:space="0" w:color="000000"/>
@@ -7137,20 +6850,13 @@
                 <w:b/>
                 <w:bCs/>
               </w:rPr>
-              <w:t>CA00</w:t>
-            </w:r>
-            <w:r>
-              <w:rPr>
-                <w:b/>
-                <w:bCs/>
-              </w:rPr>
-              <w:t>4</w:t>
-            </w:r>
-          </w:p>
-        </w:tc>
-        <w:tc>
-          <w:tcPr>
-            <w:tcW w:w="3215" w:type="dxa"/>
+              <w:t>CA004</w:t>
+            </w:r>
+          </w:p>
+        </w:tc>
+        <w:tc>
+          <w:tcPr>
+            <w:tcW w:w="3217" w:type="dxa"/>
             <w:tcBorders>
               <w:top w:val="single" w:sz="8" w:space="0" w:color="000000"/>
               <w:left w:val="single" w:sz="8" w:space="0" w:color="000000"/>
@@ -7181,7 +6887,7 @@
         </w:tc>
         <w:tc>
           <w:tcPr>
-            <w:tcW w:w="2036" w:type="dxa"/>
+            <w:tcW w:w="2034" w:type="dxa"/>
             <w:tcBorders>
               <w:top w:val="single" w:sz="8" w:space="0" w:color="000000"/>
               <w:left w:val="single" w:sz="8" w:space="0" w:color="000000"/>
@@ -7233,7 +6939,7 @@
         </w:tc>
         <w:tc>
           <w:tcPr>
-            <w:tcW w:w="1385" w:type="dxa"/>
+            <w:tcW w:w="1387" w:type="dxa"/>
             <w:tcBorders>
               <w:top w:val="single" w:sz="8" w:space="0" w:color="000000"/>
               <w:left w:val="single" w:sz="8" w:space="0" w:color="000000"/>
@@ -7320,7 +7026,7 @@
         <w:trPr/>
         <w:tc>
           <w:tcPr>
-            <w:tcW w:w="908" w:type="dxa"/>
+            <w:tcW w:w="906" w:type="dxa"/>
             <w:tcBorders>
               <w:top w:val="single" w:sz="8" w:space="0" w:color="000000"/>
               <w:left w:val="single" w:sz="8" w:space="0" w:color="000000"/>
@@ -7344,7 +7050,7 @@
         </w:tc>
         <w:tc>
           <w:tcPr>
-            <w:tcW w:w="3215" w:type="dxa"/>
+            <w:tcW w:w="3217" w:type="dxa"/>
             <w:tcBorders>
               <w:top w:val="single" w:sz="8" w:space="0" w:color="000000"/>
               <w:left w:val="single" w:sz="8" w:space="0" w:color="000000"/>
@@ -7378,8 +7084,61 @@
                 <w:szCs w:val="22"/>
                 <w:lang w:val="es-CO" w:eastAsia="es-CO" w:bidi="ar-SA"/>
               </w:rPr>
-              <w:t xml:space="preserve">Validar </w:t>
-            </w:r>
+              <w:t>Validar en la pagina principal ir a Celsius to Fahrenheit</w:t>
+            </w:r>
+          </w:p>
+        </w:tc>
+        <w:tc>
+          <w:tcPr>
+            <w:tcW w:w="2034" w:type="dxa"/>
+            <w:tcBorders>
+              <w:top w:val="single" w:sz="8" w:space="0" w:color="000000"/>
+              <w:left w:val="single" w:sz="8" w:space="0" w:color="000000"/>
+              <w:bottom w:val="single" w:sz="8" w:space="0" w:color="000000"/>
+              <w:right w:val="single" w:sz="8" w:space="0" w:color="000000"/>
+            </w:tcBorders>
+            <w:shd w:color="auto" w:fill="auto" w:val="clear"/>
+          </w:tcPr>
+          <w:p>
+            <w:pPr>
+              <w:pStyle w:val="Normal"/>
+              <w:widowControl w:val="false"/>
+              <w:spacing w:lineRule="auto" w:line="240"/>
+              <w:jc w:val="center"/>
+              <w:rPr/>
+            </w:pPr>
+            <w:r>
+              <w:rPr/>
+              <w:t>1</w:t>
+            </w:r>
+          </w:p>
+        </w:tc>
+        <w:tc>
+          <w:tcPr>
+            <w:tcW w:w="1387" w:type="dxa"/>
+            <w:tcBorders>
+              <w:top w:val="single" w:sz="8" w:space="0" w:color="000000"/>
+              <w:left w:val="single" w:sz="8" w:space="0" w:color="000000"/>
+              <w:bottom w:val="single" w:sz="8" w:space="0" w:color="000000"/>
+              <w:right w:val="single" w:sz="8" w:space="0" w:color="000000"/>
+            </w:tcBorders>
+            <w:shd w:color="auto" w:fill="auto" w:val="clear"/>
+          </w:tcPr>
+          <w:p>
+            <w:pPr>
+              <w:pStyle w:val="Normal"/>
+              <w:widowControl w:val="false"/>
+              <w:spacing w:lineRule="auto" w:line="240"/>
+              <w:jc w:val="center"/>
+              <w:rPr>
+                <w:rFonts w:ascii="Arial" w:hAnsi="Arial" w:eastAsia="Arial" w:cs="Arial"/>
+                <w:color w:val="auto"/>
+                <w:kern w:val="0"/>
+                <w:sz w:val="22"/>
+                <w:szCs w:val="22"/>
+                <w:lang w:val="es-CO" w:eastAsia="es-CO" w:bidi="ar-SA"/>
+              </w:rPr>
+            </w:pPr>
             <w:r>
               <w:rPr>
                 <w:rFonts w:eastAsia="Arial" w:cs="Arial"/>
@@ -7389,8 +7148,36 @@
                 <w:szCs w:val="22"/>
                 <w:lang w:val="es-CO" w:eastAsia="es-CO" w:bidi="ar-SA"/>
               </w:rPr>
-              <w:t>e</w:t>
-            </w:r>
+              <w:t>1</w:t>
+            </w:r>
+          </w:p>
+        </w:tc>
+        <w:tc>
+          <w:tcPr>
+            <w:tcW w:w="1816" w:type="dxa"/>
+            <w:tcBorders>
+              <w:top w:val="single" w:sz="8" w:space="0" w:color="000000"/>
+              <w:left w:val="single" w:sz="8" w:space="0" w:color="000000"/>
+              <w:bottom w:val="single" w:sz="8" w:space="0" w:color="000000"/>
+              <w:right w:val="single" w:sz="8" w:space="0" w:color="000000"/>
+            </w:tcBorders>
+            <w:shd w:color="auto" w:fill="auto" w:val="clear"/>
+          </w:tcPr>
+          <w:p>
+            <w:pPr>
+              <w:pStyle w:val="Normal"/>
+              <w:widowControl w:val="false"/>
+              <w:spacing w:lineRule="auto" w:line="240"/>
+              <w:jc w:val="center"/>
+              <w:rPr>
+                <w:rFonts w:ascii="Arial" w:hAnsi="Arial" w:eastAsia="Arial" w:cs="Arial"/>
+                <w:color w:val="auto"/>
+                <w:kern w:val="0"/>
+                <w:sz w:val="22"/>
+                <w:szCs w:val="22"/>
+                <w:lang w:val="es-CO" w:eastAsia="es-CO" w:bidi="ar-SA"/>
+              </w:rPr>
+            </w:pPr>
             <w:r>
               <w:rPr>
                 <w:rFonts w:eastAsia="Arial" w:cs="Arial"/>
@@ -7400,120 +7187,6 @@
                 <w:szCs w:val="22"/>
                 <w:lang w:val="es-CO" w:eastAsia="es-CO" w:bidi="ar-SA"/>
               </w:rPr>
-              <w:t xml:space="preserve">n la pagina principal </w:t>
-            </w:r>
-            <w:r>
-              <w:rPr>
-                <w:rFonts w:eastAsia="Arial" w:cs="Arial"/>
-                <w:color w:val="auto"/>
-                <w:kern w:val="0"/>
-                <w:sz w:val="22"/>
-                <w:szCs w:val="22"/>
-                <w:lang w:val="es-CO" w:eastAsia="es-CO" w:bidi="ar-SA"/>
-              </w:rPr>
-              <w:t>ir a Celsius to Fahrenheit</w:t>
-            </w:r>
-          </w:p>
-        </w:tc>
-        <w:tc>
-          <w:tcPr>
-            <w:tcW w:w="2036" w:type="dxa"/>
-            <w:tcBorders>
-              <w:top w:val="single" w:sz="8" w:space="0" w:color="000000"/>
-              <w:left w:val="single" w:sz="8" w:space="0" w:color="000000"/>
-              <w:bottom w:val="single" w:sz="8" w:space="0" w:color="000000"/>
-              <w:right w:val="single" w:sz="8" w:space="0" w:color="000000"/>
-            </w:tcBorders>
-            <w:shd w:color="auto" w:fill="auto" w:val="clear"/>
-          </w:tcPr>
-          <w:p>
-            <w:pPr>
-              <w:pStyle w:val="Normal"/>
-              <w:widowControl w:val="false"/>
-              <w:spacing w:lineRule="auto" w:line="240"/>
-              <w:jc w:val="center"/>
-              <w:rPr/>
-            </w:pPr>
-            <w:r>
-              <w:rPr/>
-              <w:t>1</w:t>
-            </w:r>
-          </w:p>
-        </w:tc>
-        <w:tc>
-          <w:tcPr>
-            <w:tcW w:w="1385" w:type="dxa"/>
-            <w:tcBorders>
-              <w:top w:val="single" w:sz="8" w:space="0" w:color="000000"/>
-              <w:left w:val="single" w:sz="8" w:space="0" w:color="000000"/>
-              <w:bottom w:val="single" w:sz="8" w:space="0" w:color="000000"/>
-              <w:right w:val="single" w:sz="8" w:space="0" w:color="000000"/>
-            </w:tcBorders>
-            <w:shd w:color="auto" w:fill="auto" w:val="clear"/>
-          </w:tcPr>
-          <w:p>
-            <w:pPr>
-              <w:pStyle w:val="Normal"/>
-              <w:widowControl w:val="false"/>
-              <w:spacing w:lineRule="auto" w:line="240"/>
-              <w:jc w:val="center"/>
-              <w:rPr>
-                <w:rFonts w:ascii="Arial" w:hAnsi="Arial" w:eastAsia="Arial" w:cs="Arial"/>
-                <w:color w:val="auto"/>
-                <w:kern w:val="0"/>
-                <w:sz w:val="22"/>
-                <w:szCs w:val="22"/>
-                <w:lang w:val="es-CO" w:eastAsia="es-CO" w:bidi="ar-SA"/>
-              </w:rPr>
-            </w:pPr>
-            <w:r>
-              <w:rPr>
-                <w:rFonts w:eastAsia="Arial" w:cs="Arial"/>
-                <w:color w:val="auto"/>
-                <w:kern w:val="0"/>
-                <w:sz w:val="22"/>
-                <w:szCs w:val="22"/>
-                <w:lang w:val="es-CO" w:eastAsia="es-CO" w:bidi="ar-SA"/>
-              </w:rPr>
-              <w:t>1</w:t>
-            </w:r>
-          </w:p>
-        </w:tc>
-        <w:tc>
-          <w:tcPr>
-            <w:tcW w:w="1816" w:type="dxa"/>
-            <w:tcBorders>
-              <w:top w:val="single" w:sz="8" w:space="0" w:color="000000"/>
-              <w:left w:val="single" w:sz="8" w:space="0" w:color="000000"/>
-              <w:bottom w:val="single" w:sz="8" w:space="0" w:color="000000"/>
-              <w:right w:val="single" w:sz="8" w:space="0" w:color="000000"/>
-            </w:tcBorders>
-            <w:shd w:color="auto" w:fill="auto" w:val="clear"/>
-          </w:tcPr>
-          <w:p>
-            <w:pPr>
-              <w:pStyle w:val="Normal"/>
-              <w:widowControl w:val="false"/>
-              <w:spacing w:lineRule="auto" w:line="240"/>
-              <w:jc w:val="center"/>
-              <w:rPr>
-                <w:rFonts w:ascii="Arial" w:hAnsi="Arial" w:eastAsia="Arial" w:cs="Arial"/>
-                <w:color w:val="auto"/>
-                <w:kern w:val="0"/>
-                <w:sz w:val="22"/>
-                <w:szCs w:val="22"/>
-                <w:lang w:val="es-CO" w:eastAsia="es-CO" w:bidi="ar-SA"/>
-              </w:rPr>
-            </w:pPr>
-            <w:r>
-              <w:rPr>
-                <w:rFonts w:eastAsia="Arial" w:cs="Arial"/>
-                <w:color w:val="auto"/>
-                <w:kern w:val="0"/>
-                <w:sz w:val="22"/>
-                <w:szCs w:val="22"/>
-                <w:lang w:val="es-CO" w:eastAsia="es-CO" w:bidi="ar-SA"/>
-              </w:rPr>
               <w:t>1</w:t>
             </w:r>
           </w:p>
@@ -7523,7 +7196,7 @@
         <w:trPr/>
         <w:tc>
           <w:tcPr>
-            <w:tcW w:w="908" w:type="dxa"/>
+            <w:tcW w:w="906" w:type="dxa"/>
             <w:tcBorders>
               <w:top w:val="single" w:sz="8" w:space="0" w:color="000000"/>
               <w:left w:val="single" w:sz="8" w:space="0" w:color="000000"/>
@@ -7547,7 +7220,7 @@
         </w:tc>
         <w:tc>
           <w:tcPr>
-            <w:tcW w:w="3215" w:type="dxa"/>
+            <w:tcW w:w="3217" w:type="dxa"/>
             <w:tcBorders>
               <w:top w:val="single" w:sz="8" w:space="0" w:color="000000"/>
               <w:left w:val="single" w:sz="8" w:space="0" w:color="000000"/>
@@ -7577,14 +7250,7 @@
                 <w:sz w:val="20"/>
                 <w:szCs w:val="20"/>
               </w:rPr>
-              <w:t xml:space="preserve">Validar </w:t>
-            </w:r>
-            <w:r>
-              <w:rPr>
-                <w:sz w:val="20"/>
-                <w:szCs w:val="20"/>
-              </w:rPr>
-              <w:t>i</w:t>
+              <w:t>Validar i</w:t>
             </w:r>
             <w:r>
               <w:rPr>
@@ -7601,7 +7267,7 @@
         </w:tc>
         <w:tc>
           <w:tcPr>
-            <w:tcW w:w="2036" w:type="dxa"/>
+            <w:tcW w:w="2034" w:type="dxa"/>
             <w:tcBorders>
               <w:top w:val="single" w:sz="8" w:space="0" w:color="000000"/>
               <w:left w:val="single" w:sz="8" w:space="0" w:color="000000"/>
@@ -7640,7 +7306,7 @@
         </w:tc>
         <w:tc>
           <w:tcPr>
-            <w:tcW w:w="1385" w:type="dxa"/>
+            <w:tcW w:w="1387" w:type="dxa"/>
             <w:tcBorders>
               <w:top w:val="single" w:sz="8" w:space="0" w:color="000000"/>
               <w:left w:val="single" w:sz="8" w:space="0" w:color="000000"/>
@@ -7721,7 +7387,7 @@
         <w:trPr/>
         <w:tc>
           <w:tcPr>
-            <w:tcW w:w="908" w:type="dxa"/>
+            <w:tcW w:w="906" w:type="dxa"/>
             <w:tcBorders>
               <w:top w:val="single" w:sz="8" w:space="0" w:color="000000"/>
               <w:left w:val="single" w:sz="8" w:space="0" w:color="000000"/>
@@ -7745,7 +7411,7 @@
         </w:tc>
         <w:tc>
           <w:tcPr>
-            <w:tcW w:w="3215" w:type="dxa"/>
+            <w:tcW w:w="3217" w:type="dxa"/>
             <w:tcBorders>
               <w:top w:val="single" w:sz="8" w:space="0" w:color="000000"/>
               <w:left w:val="single" w:sz="8" w:space="0" w:color="000000"/>
@@ -7769,11 +7435,7 @@
             </w:pPr>
             <w:r>
               <w:rPr/>
-              <w:t xml:space="preserve">Validar </w:t>
-            </w:r>
-            <w:r>
-              <w:rPr/>
-              <w:t>g</w:t>
+              <w:t>Validar g</w:t>
             </w:r>
             <w:r>
               <w:rPr>
@@ -7790,7 +7452,7 @@
         </w:tc>
         <w:tc>
           <w:tcPr>
-            <w:tcW w:w="2036" w:type="dxa"/>
+            <w:tcW w:w="2034" w:type="dxa"/>
             <w:tcBorders>
               <w:top w:val="single" w:sz="8" w:space="0" w:color="000000"/>
               <w:left w:val="single" w:sz="8" w:space="0" w:color="000000"/>
@@ -7819,7 +7481,7 @@
         </w:tc>
         <w:tc>
           <w:tcPr>
-            <w:tcW w:w="1385" w:type="dxa"/>
+            <w:tcW w:w="1387" w:type="dxa"/>
             <w:tcBorders>
               <w:top w:val="single" w:sz="8" w:space="0" w:color="000000"/>
               <w:left w:val="single" w:sz="8" w:space="0" w:color="000000"/>
@@ -7890,7 +7552,7 @@
         <w:trPr/>
         <w:tc>
           <w:tcPr>
-            <w:tcW w:w="908" w:type="dxa"/>
+            <w:tcW w:w="906" w:type="dxa"/>
             <w:tcBorders>
               <w:top w:val="single" w:sz="8" w:space="0" w:color="000000"/>
               <w:left w:val="single" w:sz="8" w:space="0" w:color="000000"/>
@@ -7914,7 +7576,7 @@
         </w:tc>
         <w:tc>
           <w:tcPr>
-            <w:tcW w:w="3215" w:type="dxa"/>
+            <w:tcW w:w="3217" w:type="dxa"/>
             <w:tcBorders>
               <w:top w:val="single" w:sz="8" w:space="0" w:color="000000"/>
               <w:left w:val="single" w:sz="8" w:space="0" w:color="000000"/>
@@ -7955,7 +7617,7 @@
         </w:tc>
         <w:tc>
           <w:tcPr>
-            <w:tcW w:w="2036" w:type="dxa"/>
+            <w:tcW w:w="2034" w:type="dxa"/>
             <w:tcBorders>
               <w:top w:val="single" w:sz="8" w:space="0" w:color="000000"/>
               <w:left w:val="single" w:sz="8" w:space="0" w:color="000000"/>
@@ -7984,7 +7646,7 @@
         </w:tc>
         <w:tc>
           <w:tcPr>
-            <w:tcW w:w="1385" w:type="dxa"/>
+            <w:tcW w:w="1387" w:type="dxa"/>
             <w:tcBorders>
               <w:top w:val="single" w:sz="8" w:space="0" w:color="000000"/>
               <w:left w:val="single" w:sz="8" w:space="0" w:color="000000"/>
@@ -8041,7 +7703,7 @@
         <w:trPr/>
         <w:tc>
           <w:tcPr>
-            <w:tcW w:w="908" w:type="dxa"/>
+            <w:tcW w:w="906" w:type="dxa"/>
             <w:tcBorders>
               <w:top w:val="single" w:sz="8" w:space="0" w:color="000000"/>
               <w:left w:val="single" w:sz="8" w:space="0" w:color="000000"/>
@@ -8065,7 +7727,7 @@
         </w:tc>
         <w:tc>
           <w:tcPr>
-            <w:tcW w:w="3215" w:type="dxa"/>
+            <w:tcW w:w="3217" w:type="dxa"/>
             <w:tcBorders>
               <w:top w:val="single" w:sz="8" w:space="0" w:color="000000"/>
               <w:left w:val="single" w:sz="8" w:space="0" w:color="000000"/>
@@ -8106,7 +7768,7 @@
         </w:tc>
         <w:tc>
           <w:tcPr>
-            <w:tcW w:w="2036" w:type="dxa"/>
+            <w:tcW w:w="2034" w:type="dxa"/>
             <w:tcBorders>
               <w:top w:val="single" w:sz="8" w:space="0" w:color="000000"/>
               <w:left w:val="single" w:sz="8" w:space="0" w:color="000000"/>
@@ -8145,7 +7807,7 @@
         </w:tc>
         <w:tc>
           <w:tcPr>
-            <w:tcW w:w="1385" w:type="dxa"/>
+            <w:tcW w:w="1387" w:type="dxa"/>
             <w:tcBorders>
               <w:top w:val="single" w:sz="8" w:space="0" w:color="000000"/>
               <w:left w:val="single" w:sz="8" w:space="0" w:color="000000"/>
@@ -8260,15 +7922,7 @@
       </w:r>
       <w:r>
         <w:rPr/>
-        <w:t xml:space="preserve"> de casos de prueba </w:t>
-      </w:r>
-      <w:r>
-        <w:rPr/>
-        <w:t>para el HU001 y HU002</w:t>
-      </w:r>
-      <w:r>
-        <w:rPr/>
-        <w:t xml:space="preserve">: </w:t>
+        <w:t xml:space="preserve"> de casos de prueba para el HU001 y HU002: </w:t>
       </w:r>
     </w:p>
     <w:p>
@@ -8283,7 +7937,6 @@
     <w:p>
       <w:pPr>
         <w:pStyle w:val="Normal"/>
-        <w:pBdr/>
         <w:shd w:fill="2B2B2B"/>
         <w:rPr/>
       </w:pPr>
@@ -8914,35 +8567,12 @@
           <w:szCs w:val="22"/>
           <w:lang w:val="es-CO" w:eastAsia="es-CO" w:bidi="ar-SA"/>
         </w:rPr>
-        <w:t xml:space="preserve">A continuación, se enuncian los diseños de casos de prueba </w:t>
-      </w:r>
-      <w:r>
-        <w:rPr>
-          <w:rFonts w:eastAsia="Arial" w:cs="Arial"/>
-          <w:color w:val="auto"/>
-          <w:kern w:val="0"/>
-          <w:sz w:val="22"/>
-          <w:szCs w:val="22"/>
-          <w:lang w:val="es-CO" w:eastAsia="es-CO" w:bidi="ar-SA"/>
-        </w:rPr>
-        <w:t>para el HU001 y HU002</w:t>
-      </w:r>
-      <w:r>
-        <w:rPr>
-          <w:rFonts w:eastAsia="Arial" w:cs="Arial"/>
-          <w:color w:val="auto"/>
-          <w:kern w:val="0"/>
-          <w:sz w:val="22"/>
-          <w:szCs w:val="22"/>
-          <w:lang w:val="es-CO" w:eastAsia="es-CO" w:bidi="ar-SA"/>
-        </w:rPr>
-        <w:t xml:space="preserve">: </w:t>
+        <w:t xml:space="preserve">A continuación, se enuncian los diseños de casos de prueba para el HU001 y HU002: </w:t>
       </w:r>
     </w:p>
     <w:p>
       <w:pPr>
         <w:pStyle w:val="Normal"/>
-        <w:pBdr/>
         <w:shd w:fill="2B2B2B"/>
         <w:rPr>
           <w:sz w:val="36"/>
@@ -9542,7 +9172,10 @@
         </w:rPr>
       </w:pPr>
       <w:r>
-        <w:rPr/>
+        <w:rPr>
+          <w:sz w:val="36"/>
+          <w:szCs w:val="36"/>
+        </w:rPr>
       </w:r>
     </w:p>
     <w:p>
@@ -9723,6 +9356,17 @@
                 <w:szCs w:val="22"/>
                 <w:lang w:val="es-CO" w:eastAsia="es-CO" w:bidi="ar-SA"/>
               </w:rPr>
+              <w:t xml:space="preserve">ScreenPlay </w:t>
+            </w:r>
+            <w:r>
+              <w:rPr>
+                <w:rFonts w:eastAsia="Arial" w:cs="Arial"/>
+                <w:color w:val="auto"/>
+                <w:kern w:val="0"/>
+                <w:sz w:val="22"/>
+                <w:szCs w:val="22"/>
+                <w:lang w:val="es-CO" w:eastAsia="es-CO" w:bidi="ar-SA"/>
+              </w:rPr>
               <w:t>Serenity BDD</w:t>
             </w:r>
           </w:p>
@@ -10356,15 +10000,15 @@
         <w:tblLook w:firstRow="0" w:noVBand="1" w:lastRow="0" w:firstColumn="0" w:lastColumn="0" w:noHBand="1" w:val="0600"/>
       </w:tblPr>
       <w:tblGrid>
-        <w:gridCol w:w="1990"/>
-        <w:gridCol w:w="4250"/>
+        <w:gridCol w:w="1989"/>
+        <w:gridCol w:w="4251"/>
         <w:gridCol w:w="3120"/>
       </w:tblGrid>
       <w:tr>
         <w:trPr/>
         <w:tc>
           <w:tcPr>
-            <w:tcW w:w="1990" w:type="dxa"/>
+            <w:tcW w:w="1989" w:type="dxa"/>
             <w:tcBorders>
               <w:top w:val="single" w:sz="8" w:space="0" w:color="000000"/>
               <w:left w:val="single" w:sz="8" w:space="0" w:color="000000"/>
@@ -10394,7 +10038,7 @@
         </w:tc>
         <w:tc>
           <w:tcPr>
-            <w:tcW w:w="4250" w:type="dxa"/>
+            <w:tcW w:w="4251" w:type="dxa"/>
             <w:tcBorders>
               <w:top w:val="single" w:sz="8" w:space="0" w:color="000000"/>
               <w:left w:val="single" w:sz="8" w:space="0" w:color="000000"/>
@@ -10457,7 +10101,7 @@
         <w:trPr/>
         <w:tc>
           <w:tcPr>
-            <w:tcW w:w="1990" w:type="dxa"/>
+            <w:tcW w:w="1989" w:type="dxa"/>
             <w:tcBorders>
               <w:top w:val="single" w:sz="8" w:space="0" w:color="000000"/>
               <w:left w:val="single" w:sz="8" w:space="0" w:color="000000"/>
@@ -10481,7 +10125,7 @@
         </w:tc>
         <w:tc>
           <w:tcPr>
-            <w:tcW w:w="4250" w:type="dxa"/>
+            <w:tcW w:w="4251" w:type="dxa"/>
             <w:tcBorders>
               <w:top w:val="single" w:sz="8" w:space="0" w:color="000000"/>
               <w:left w:val="single" w:sz="8" w:space="0" w:color="000000"/>
@@ -10546,7 +10190,7 @@
         <w:trPr/>
         <w:tc>
           <w:tcPr>
-            <w:tcW w:w="1990" w:type="dxa"/>
+            <w:tcW w:w="1989" w:type="dxa"/>
             <w:tcBorders>
               <w:top w:val="single" w:sz="8" w:space="0" w:color="000000"/>
               <w:left w:val="single" w:sz="8" w:space="0" w:color="000000"/>
@@ -10570,7 +10214,7 @@
         </w:tc>
         <w:tc>
           <w:tcPr>
-            <w:tcW w:w="4250" w:type="dxa"/>
+            <w:tcW w:w="4251" w:type="dxa"/>
             <w:tcBorders>
               <w:top w:val="single" w:sz="8" w:space="0" w:color="000000"/>
               <w:left w:val="single" w:sz="8" w:space="0" w:color="000000"/>
@@ -11328,7 +10972,6 @@
         </w:tabs>
         <w:ind w:left="720" w:hanging="360"/>
       </w:pPr>
-      <w:rPr/>
     </w:lvl>
     <w:lvl w:ilvl="1">
       <w:start w:val="1"/>
@@ -11341,7 +10984,6 @@
         </w:tabs>
         <w:ind w:left="1080" w:hanging="360"/>
       </w:pPr>
-      <w:rPr/>
     </w:lvl>
     <w:lvl w:ilvl="2">
       <w:start w:val="1"/>
@@ -11354,7 +10996,6 @@
         </w:tabs>
         <w:ind w:left="1440" w:hanging="360"/>
       </w:pPr>
-      <w:rPr/>
     </w:lvl>
     <w:lvl w:ilvl="3">
       <w:start w:val="1"/>
@@ -11367,7 +11008,6 @@
         </w:tabs>
         <w:ind w:left="1800" w:hanging="360"/>
       </w:pPr>
-      <w:rPr/>
     </w:lvl>
     <w:lvl w:ilvl="4">
       <w:start w:val="1"/>
@@ -11380,7 +11020,6 @@
         </w:tabs>
         <w:ind w:left="2160" w:hanging="360"/>
       </w:pPr>
-      <w:rPr/>
     </w:lvl>
     <w:lvl w:ilvl="5">
       <w:start w:val="1"/>
@@ -11393,7 +11032,6 @@
         </w:tabs>
         <w:ind w:left="2520" w:hanging="360"/>
       </w:pPr>
-      <w:rPr/>
     </w:lvl>
     <w:lvl w:ilvl="6">
       <w:start w:val="1"/>
@@ -11406,7 +11044,6 @@
         </w:tabs>
         <w:ind w:left="2880" w:hanging="360"/>
       </w:pPr>
-      <w:rPr/>
     </w:lvl>
     <w:lvl w:ilvl="7">
       <w:start w:val="1"/>
@@ -11419,7 +11056,6 @@
         </w:tabs>
         <w:ind w:left="3240" w:hanging="360"/>
       </w:pPr>
-      <w:rPr/>
     </w:lvl>
     <w:lvl w:ilvl="8">
       <w:start w:val="1"/>
@@ -11432,7 +11068,6 @@
         </w:tabs>
         <w:ind w:left="3600" w:hanging="360"/>
       </w:pPr>
-      <w:rPr/>
     </w:lvl>
   </w:abstractNum>
   <w:abstractNum w:abstractNumId="6">
@@ -11447,7 +11082,6 @@
         </w:tabs>
         <w:ind w:left="720" w:hanging="360"/>
       </w:pPr>
-      <w:rPr/>
     </w:lvl>
     <w:lvl w:ilvl="1">
       <w:start w:val="1"/>
@@ -11460,7 +11094,6 @@
         </w:tabs>
         <w:ind w:left="1080" w:hanging="360"/>
       </w:pPr>
-      <w:rPr/>
     </w:lvl>
     <w:lvl w:ilvl="2">
       <w:start w:val="1"/>
@@ -11473,7 +11106,6 @@
         </w:tabs>
         <w:ind w:left="1440" w:hanging="360"/>
       </w:pPr>
-      <w:rPr/>
     </w:lvl>
     <w:lvl w:ilvl="3">
       <w:start w:val="1"/>
@@ -11486,7 +11118,6 @@
         </w:tabs>
         <w:ind w:left="1800" w:hanging="360"/>
       </w:pPr>
-      <w:rPr/>
     </w:lvl>
     <w:lvl w:ilvl="4">
       <w:start w:val="1"/>
@@ -11499,7 +11130,6 @@
         </w:tabs>
         <w:ind w:left="2160" w:hanging="360"/>
       </w:pPr>
-      <w:rPr/>
     </w:lvl>
     <w:lvl w:ilvl="5">
       <w:start w:val="1"/>
@@ -11512,7 +11142,6 @@
         </w:tabs>
         <w:ind w:left="2520" w:hanging="360"/>
       </w:pPr>
-      <w:rPr/>
     </w:lvl>
     <w:lvl w:ilvl="6">
       <w:start w:val="1"/>
@@ -11525,7 +11154,6 @@
         </w:tabs>
         <w:ind w:left="2880" w:hanging="360"/>
       </w:pPr>
-      <w:rPr/>
     </w:lvl>
     <w:lvl w:ilvl="7">
       <w:start w:val="1"/>
@@ -11538,7 +11166,6 @@
         </w:tabs>
         <w:ind w:left="3240" w:hanging="360"/>
       </w:pPr>
-      <w:rPr/>
     </w:lvl>
     <w:lvl w:ilvl="8">
       <w:start w:val="1"/>
@@ -11551,7 +11178,6 @@
         </w:tabs>
         <w:ind w:left="3600" w:hanging="360"/>
       </w:pPr>
-      <w:rPr/>
     </w:lvl>
   </w:abstractNum>
   <w:abstractNum w:abstractNumId="7">
@@ -11566,7 +11192,6 @@
         </w:tabs>
         <w:ind w:left="720" w:hanging="360"/>
       </w:pPr>
-      <w:rPr/>
     </w:lvl>
     <w:lvl w:ilvl="1">
       <w:start w:val="1"/>
@@ -11579,7 +11204,6 @@
         </w:tabs>
         <w:ind w:left="1080" w:hanging="360"/>
       </w:pPr>
-      <w:rPr/>
     </w:lvl>
     <w:lvl w:ilvl="2">
       <w:start w:val="1"/>
@@ -11592,7 +11216,6 @@
         </w:tabs>
         <w:ind w:left="1440" w:hanging="360"/>
       </w:pPr>
-      <w:rPr/>
     </w:lvl>
     <w:lvl w:ilvl="3">
       <w:start w:val="1"/>
@@ -11605,7 +11228,6 @@
         </w:tabs>
         <w:ind w:left="1800" w:hanging="360"/>
       </w:pPr>
-      <w:rPr/>
     </w:lvl>
     <w:lvl w:ilvl="4">
       <w:start w:val="1"/>
@@ -11618,7 +11240,6 @@
         </w:tabs>
         <w:ind w:left="2160" w:hanging="360"/>
       </w:pPr>
-      <w:rPr/>
     </w:lvl>
     <w:lvl w:ilvl="5">
       <w:start w:val="1"/>
@@ -11631,7 +11252,6 @@
         </w:tabs>
         <w:ind w:left="2520" w:hanging="360"/>
       </w:pPr>
-      <w:rPr/>
     </w:lvl>
     <w:lvl w:ilvl="6">
       <w:start w:val="1"/>
@@ -11644,7 +11264,6 @@
         </w:tabs>
         <w:ind w:left="2880" w:hanging="360"/>
       </w:pPr>
-      <w:rPr/>
     </w:lvl>
     <w:lvl w:ilvl="7">
       <w:start w:val="1"/>
@@ -11657,7 +11276,6 @@
         </w:tabs>
         <w:ind w:left="3240" w:hanging="360"/>
       </w:pPr>
-      <w:rPr/>
     </w:lvl>
     <w:lvl w:ilvl="8">
       <w:start w:val="1"/>
@@ -11670,7 +11288,6 @@
         </w:tabs>
         <w:ind w:left="3600" w:hanging="360"/>
       </w:pPr>
-      <w:rPr/>
     </w:lvl>
   </w:abstractNum>
   <w:abstractNum w:abstractNumId="8">

</xml_diff>

<commit_message>
Se corrige un dato en el plan de pruebas de nuevo
</commit_message>
<xml_diff>
--- a/Plan de Pruebas Covertidor.docx
+++ b/Plan de Pruebas Covertidor.docx
@@ -3539,8 +3539,8 @@
       <w:tblGrid>
         <w:gridCol w:w="964"/>
         <w:gridCol w:w="3159"/>
-        <w:gridCol w:w="2034"/>
-        <w:gridCol w:w="1387"/>
+        <w:gridCol w:w="2033"/>
+        <w:gridCol w:w="1388"/>
         <w:gridCol w:w="1816"/>
       </w:tblGrid>
       <w:tr>
@@ -3609,7 +3609,7 @@
         </w:tc>
         <w:tc>
           <w:tcPr>
-            <w:tcW w:w="2034" w:type="dxa"/>
+            <w:tcW w:w="2033" w:type="dxa"/>
             <w:tcBorders>
               <w:top w:val="single" w:sz="8" w:space="0" w:color="000000"/>
               <w:left w:val="single" w:sz="8" w:space="0" w:color="000000"/>
@@ -3661,7 +3661,7 @@
         </w:tc>
         <w:tc>
           <w:tcPr>
-            <w:tcW w:w="1387" w:type="dxa"/>
+            <w:tcW w:w="1388" w:type="dxa"/>
             <w:tcBorders>
               <w:top w:val="single" w:sz="8" w:space="0" w:color="000000"/>
               <w:left w:val="single" w:sz="8" w:space="0" w:color="000000"/>
@@ -3808,7 +3808,7 @@
         </w:tc>
         <w:tc>
           <w:tcPr>
-            <w:tcW w:w="2034" w:type="dxa"/>
+            <w:tcW w:w="2033" w:type="dxa"/>
             <w:tcBorders>
               <w:top w:val="single" w:sz="8" w:space="0" w:color="000000"/>
               <w:left w:val="single" w:sz="8" w:space="0" w:color="000000"/>
@@ -3833,7 +3833,7 @@
         </w:tc>
         <w:tc>
           <w:tcPr>
-            <w:tcW w:w="1387" w:type="dxa"/>
+            <w:tcW w:w="1388" w:type="dxa"/>
             <w:tcBorders>
               <w:top w:val="single" w:sz="8" w:space="0" w:color="000000"/>
               <w:left w:val="single" w:sz="8" w:space="0" w:color="000000"/>
@@ -3982,7 +3982,7 @@
         </w:tc>
         <w:tc>
           <w:tcPr>
-            <w:tcW w:w="2034" w:type="dxa"/>
+            <w:tcW w:w="2033" w:type="dxa"/>
             <w:tcBorders>
               <w:top w:val="single" w:sz="8" w:space="0" w:color="000000"/>
               <w:left w:val="single" w:sz="8" w:space="0" w:color="000000"/>
@@ -4021,7 +4021,7 @@
         </w:tc>
         <w:tc>
           <w:tcPr>
-            <w:tcW w:w="1387" w:type="dxa"/>
+            <w:tcW w:w="1388" w:type="dxa"/>
             <w:tcBorders>
               <w:top w:val="single" w:sz="8" w:space="0" w:color="000000"/>
               <w:left w:val="single" w:sz="8" w:space="0" w:color="000000"/>
@@ -4167,7 +4167,7 @@
         </w:tc>
         <w:tc>
           <w:tcPr>
-            <w:tcW w:w="2034" w:type="dxa"/>
+            <w:tcW w:w="2033" w:type="dxa"/>
             <w:tcBorders>
               <w:top w:val="single" w:sz="8" w:space="0" w:color="000000"/>
               <w:left w:val="single" w:sz="8" w:space="0" w:color="000000"/>
@@ -4196,7 +4196,7 @@
         </w:tc>
         <w:tc>
           <w:tcPr>
-            <w:tcW w:w="1387" w:type="dxa"/>
+            <w:tcW w:w="1388" w:type="dxa"/>
             <w:tcBorders>
               <w:top w:val="single" w:sz="8" w:space="0" w:color="000000"/>
               <w:left w:val="single" w:sz="8" w:space="0" w:color="000000"/>
@@ -4332,7 +4332,7 @@
         </w:tc>
         <w:tc>
           <w:tcPr>
-            <w:tcW w:w="2034" w:type="dxa"/>
+            <w:tcW w:w="2033" w:type="dxa"/>
             <w:tcBorders>
               <w:top w:val="single" w:sz="8" w:space="0" w:color="000000"/>
               <w:left w:val="single" w:sz="8" w:space="0" w:color="000000"/>
@@ -4361,7 +4361,7 @@
         </w:tc>
         <w:tc>
           <w:tcPr>
-            <w:tcW w:w="1387" w:type="dxa"/>
+            <w:tcW w:w="1388" w:type="dxa"/>
             <w:tcBorders>
               <w:top w:val="single" w:sz="8" w:space="0" w:color="000000"/>
               <w:left w:val="single" w:sz="8" w:space="0" w:color="000000"/>
@@ -4483,7 +4483,7 @@
         </w:tc>
         <w:tc>
           <w:tcPr>
-            <w:tcW w:w="2034" w:type="dxa"/>
+            <w:tcW w:w="2033" w:type="dxa"/>
             <w:tcBorders>
               <w:top w:val="single" w:sz="8" w:space="0" w:color="000000"/>
               <w:left w:val="single" w:sz="8" w:space="0" w:color="000000"/>
@@ -4522,7 +4522,7 @@
         </w:tc>
         <w:tc>
           <w:tcPr>
-            <w:tcW w:w="1387" w:type="dxa"/>
+            <w:tcW w:w="1388" w:type="dxa"/>
             <w:tcBorders>
               <w:top w:val="single" w:sz="8" w:space="0" w:color="000000"/>
               <w:left w:val="single" w:sz="8" w:space="0" w:color="000000"/>
@@ -4625,17 +4625,17 @@
         <w:tblLook w:firstRow="0" w:noVBand="1" w:lastRow="0" w:firstColumn="0" w:lastColumn="0" w:noHBand="1" w:val="0600"/>
       </w:tblPr>
       <w:tblGrid>
-        <w:gridCol w:w="906"/>
-        <w:gridCol w:w="3217"/>
-        <w:gridCol w:w="2034"/>
-        <w:gridCol w:w="1387"/>
+        <w:gridCol w:w="905"/>
+        <w:gridCol w:w="3218"/>
+        <w:gridCol w:w="2033"/>
+        <w:gridCol w:w="1388"/>
         <w:gridCol w:w="1816"/>
       </w:tblGrid>
       <w:tr>
         <w:trPr/>
         <w:tc>
           <w:tcPr>
-            <w:tcW w:w="906" w:type="dxa"/>
+            <w:tcW w:w="905" w:type="dxa"/>
             <w:tcBorders>
               <w:top w:val="single" w:sz="8" w:space="0" w:color="000000"/>
               <w:left w:val="single" w:sz="8" w:space="0" w:color="000000"/>
@@ -4666,7 +4666,7 @@
         </w:tc>
         <w:tc>
           <w:tcPr>
-            <w:tcW w:w="3217" w:type="dxa"/>
+            <w:tcW w:w="3218" w:type="dxa"/>
             <w:tcBorders>
               <w:top w:val="single" w:sz="8" w:space="0" w:color="000000"/>
               <w:left w:val="single" w:sz="8" w:space="0" w:color="000000"/>
@@ -4697,7 +4697,7 @@
         </w:tc>
         <w:tc>
           <w:tcPr>
-            <w:tcW w:w="2034" w:type="dxa"/>
+            <w:tcW w:w="2033" w:type="dxa"/>
             <w:tcBorders>
               <w:top w:val="single" w:sz="8" w:space="0" w:color="000000"/>
               <w:left w:val="single" w:sz="8" w:space="0" w:color="000000"/>
@@ -4749,7 +4749,7 @@
         </w:tc>
         <w:tc>
           <w:tcPr>
-            <w:tcW w:w="1387" w:type="dxa"/>
+            <w:tcW w:w="1388" w:type="dxa"/>
             <w:tcBorders>
               <w:top w:val="single" w:sz="8" w:space="0" w:color="000000"/>
               <w:left w:val="single" w:sz="8" w:space="0" w:color="000000"/>
@@ -4836,7 +4836,7 @@
         <w:trPr/>
         <w:tc>
           <w:tcPr>
-            <w:tcW w:w="906" w:type="dxa"/>
+            <w:tcW w:w="905" w:type="dxa"/>
             <w:tcBorders>
               <w:top w:val="single" w:sz="8" w:space="0" w:color="000000"/>
               <w:left w:val="single" w:sz="8" w:space="0" w:color="000000"/>
@@ -4860,7 +4860,7 @@
         </w:tc>
         <w:tc>
           <w:tcPr>
-            <w:tcW w:w="3217" w:type="dxa"/>
+            <w:tcW w:w="3218" w:type="dxa"/>
             <w:tcBorders>
               <w:top w:val="single" w:sz="8" w:space="0" w:color="000000"/>
               <w:left w:val="single" w:sz="8" w:space="0" w:color="000000"/>
@@ -4900,7 +4900,7 @@
         </w:tc>
         <w:tc>
           <w:tcPr>
-            <w:tcW w:w="2034" w:type="dxa"/>
+            <w:tcW w:w="2033" w:type="dxa"/>
             <w:tcBorders>
               <w:top w:val="single" w:sz="8" w:space="0" w:color="000000"/>
               <w:left w:val="single" w:sz="8" w:space="0" w:color="000000"/>
@@ -4925,7 +4925,7 @@
         </w:tc>
         <w:tc>
           <w:tcPr>
-            <w:tcW w:w="1387" w:type="dxa"/>
+            <w:tcW w:w="1388" w:type="dxa"/>
             <w:tcBorders>
               <w:top w:val="single" w:sz="8" w:space="0" w:color="000000"/>
               <w:left w:val="single" w:sz="8" w:space="0" w:color="000000"/>
@@ -5006,7 +5006,7 @@
         <w:trPr/>
         <w:tc>
           <w:tcPr>
-            <w:tcW w:w="906" w:type="dxa"/>
+            <w:tcW w:w="905" w:type="dxa"/>
             <w:tcBorders>
               <w:top w:val="single" w:sz="8" w:space="0" w:color="000000"/>
               <w:left w:val="single" w:sz="8" w:space="0" w:color="000000"/>
@@ -5030,7 +5030,7 @@
         </w:tc>
         <w:tc>
           <w:tcPr>
-            <w:tcW w:w="3217" w:type="dxa"/>
+            <w:tcW w:w="3218" w:type="dxa"/>
             <w:tcBorders>
               <w:top w:val="single" w:sz="8" w:space="0" w:color="000000"/>
               <w:left w:val="single" w:sz="8" w:space="0" w:color="000000"/>
@@ -5077,7 +5077,7 @@
         </w:tc>
         <w:tc>
           <w:tcPr>
-            <w:tcW w:w="2034" w:type="dxa"/>
+            <w:tcW w:w="2033" w:type="dxa"/>
             <w:tcBorders>
               <w:top w:val="single" w:sz="8" w:space="0" w:color="000000"/>
               <w:left w:val="single" w:sz="8" w:space="0" w:color="000000"/>
@@ -5116,7 +5116,7 @@
         </w:tc>
         <w:tc>
           <w:tcPr>
-            <w:tcW w:w="1387" w:type="dxa"/>
+            <w:tcW w:w="1388" w:type="dxa"/>
             <w:tcBorders>
               <w:top w:val="single" w:sz="8" w:space="0" w:color="000000"/>
               <w:left w:val="single" w:sz="8" w:space="0" w:color="000000"/>
@@ -5197,7 +5197,7 @@
         <w:trPr/>
         <w:tc>
           <w:tcPr>
-            <w:tcW w:w="906" w:type="dxa"/>
+            <w:tcW w:w="905" w:type="dxa"/>
             <w:tcBorders>
               <w:top w:val="single" w:sz="8" w:space="0" w:color="000000"/>
               <w:left w:val="single" w:sz="8" w:space="0" w:color="000000"/>
@@ -5221,7 +5221,7 @@
         </w:tc>
         <w:tc>
           <w:tcPr>
-            <w:tcW w:w="3217" w:type="dxa"/>
+            <w:tcW w:w="3218" w:type="dxa"/>
             <w:tcBorders>
               <w:top w:val="single" w:sz="8" w:space="0" w:color="000000"/>
               <w:left w:val="single" w:sz="8" w:space="0" w:color="000000"/>
@@ -5262,7 +5262,7 @@
         </w:tc>
         <w:tc>
           <w:tcPr>
-            <w:tcW w:w="2034" w:type="dxa"/>
+            <w:tcW w:w="2033" w:type="dxa"/>
             <w:tcBorders>
               <w:top w:val="single" w:sz="8" w:space="0" w:color="000000"/>
               <w:left w:val="single" w:sz="8" w:space="0" w:color="000000"/>
@@ -5291,7 +5291,7 @@
         </w:tc>
         <w:tc>
           <w:tcPr>
-            <w:tcW w:w="1387" w:type="dxa"/>
+            <w:tcW w:w="1388" w:type="dxa"/>
             <w:tcBorders>
               <w:top w:val="single" w:sz="8" w:space="0" w:color="000000"/>
               <w:left w:val="single" w:sz="8" w:space="0" w:color="000000"/>
@@ -5362,7 +5362,7 @@
         <w:trPr/>
         <w:tc>
           <w:tcPr>
-            <w:tcW w:w="906" w:type="dxa"/>
+            <w:tcW w:w="905" w:type="dxa"/>
             <w:tcBorders>
               <w:top w:val="single" w:sz="8" w:space="0" w:color="000000"/>
               <w:left w:val="single" w:sz="8" w:space="0" w:color="000000"/>
@@ -5386,7 +5386,7 @@
         </w:tc>
         <w:tc>
           <w:tcPr>
-            <w:tcW w:w="3217" w:type="dxa"/>
+            <w:tcW w:w="3218" w:type="dxa"/>
             <w:tcBorders>
               <w:top w:val="single" w:sz="8" w:space="0" w:color="000000"/>
               <w:left w:val="single" w:sz="8" w:space="0" w:color="000000"/>
@@ -5427,7 +5427,7 @@
         </w:tc>
         <w:tc>
           <w:tcPr>
-            <w:tcW w:w="2034" w:type="dxa"/>
+            <w:tcW w:w="2033" w:type="dxa"/>
             <w:tcBorders>
               <w:top w:val="single" w:sz="8" w:space="0" w:color="000000"/>
               <w:left w:val="single" w:sz="8" w:space="0" w:color="000000"/>
@@ -5456,7 +5456,7 @@
         </w:tc>
         <w:tc>
           <w:tcPr>
-            <w:tcW w:w="1387" w:type="dxa"/>
+            <w:tcW w:w="1388" w:type="dxa"/>
             <w:tcBorders>
               <w:top w:val="single" w:sz="8" w:space="0" w:color="000000"/>
               <w:left w:val="single" w:sz="8" w:space="0" w:color="000000"/>
@@ -5513,7 +5513,7 @@
         <w:trPr/>
         <w:tc>
           <w:tcPr>
-            <w:tcW w:w="906" w:type="dxa"/>
+            <w:tcW w:w="905" w:type="dxa"/>
             <w:tcBorders>
               <w:top w:val="single" w:sz="8" w:space="0" w:color="000000"/>
               <w:left w:val="single" w:sz="8" w:space="0" w:color="000000"/>
@@ -5537,7 +5537,7 @@
         </w:tc>
         <w:tc>
           <w:tcPr>
-            <w:tcW w:w="3217" w:type="dxa"/>
+            <w:tcW w:w="3218" w:type="dxa"/>
             <w:tcBorders>
               <w:top w:val="single" w:sz="8" w:space="0" w:color="000000"/>
               <w:left w:val="single" w:sz="8" w:space="0" w:color="000000"/>
@@ -5578,7 +5578,7 @@
         </w:tc>
         <w:tc>
           <w:tcPr>
-            <w:tcW w:w="2034" w:type="dxa"/>
+            <w:tcW w:w="2033" w:type="dxa"/>
             <w:tcBorders>
               <w:top w:val="single" w:sz="8" w:space="0" w:color="000000"/>
               <w:left w:val="single" w:sz="8" w:space="0" w:color="000000"/>
@@ -5617,7 +5617,7 @@
         </w:tc>
         <w:tc>
           <w:tcPr>
-            <w:tcW w:w="1387" w:type="dxa"/>
+            <w:tcW w:w="1388" w:type="dxa"/>
             <w:tcBorders>
               <w:top w:val="single" w:sz="8" w:space="0" w:color="000000"/>
               <w:left w:val="single" w:sz="8" w:space="0" w:color="000000"/>
@@ -5729,8 +5729,8 @@
       <w:tblGrid>
         <w:gridCol w:w="964"/>
         <w:gridCol w:w="3159"/>
-        <w:gridCol w:w="2034"/>
-        <w:gridCol w:w="1387"/>
+        <w:gridCol w:w="2033"/>
+        <w:gridCol w:w="1388"/>
         <w:gridCol w:w="1816"/>
       </w:tblGrid>
       <w:tr>
@@ -5799,7 +5799,7 @@
         </w:tc>
         <w:tc>
           <w:tcPr>
-            <w:tcW w:w="2034" w:type="dxa"/>
+            <w:tcW w:w="2033" w:type="dxa"/>
             <w:tcBorders>
               <w:top w:val="single" w:sz="8" w:space="0" w:color="000000"/>
               <w:left w:val="single" w:sz="8" w:space="0" w:color="000000"/>
@@ -5851,7 +5851,7 @@
         </w:tc>
         <w:tc>
           <w:tcPr>
-            <w:tcW w:w="1387" w:type="dxa"/>
+            <w:tcW w:w="1388" w:type="dxa"/>
             <w:tcBorders>
               <w:top w:val="single" w:sz="8" w:space="0" w:color="000000"/>
               <w:left w:val="single" w:sz="8" w:space="0" w:color="000000"/>
@@ -5998,7 +5998,7 @@
         </w:tc>
         <w:tc>
           <w:tcPr>
-            <w:tcW w:w="2034" w:type="dxa"/>
+            <w:tcW w:w="2033" w:type="dxa"/>
             <w:tcBorders>
               <w:top w:val="single" w:sz="8" w:space="0" w:color="000000"/>
               <w:left w:val="single" w:sz="8" w:space="0" w:color="000000"/>
@@ -6023,7 +6023,7 @@
         </w:tc>
         <w:tc>
           <w:tcPr>
-            <w:tcW w:w="1387" w:type="dxa"/>
+            <w:tcW w:w="1388" w:type="dxa"/>
             <w:tcBorders>
               <w:top w:val="single" w:sz="8" w:space="0" w:color="000000"/>
               <w:left w:val="single" w:sz="8" w:space="0" w:color="000000"/>
@@ -6172,7 +6172,7 @@
         </w:tc>
         <w:tc>
           <w:tcPr>
-            <w:tcW w:w="2034" w:type="dxa"/>
+            <w:tcW w:w="2033" w:type="dxa"/>
             <w:tcBorders>
               <w:top w:val="single" w:sz="8" w:space="0" w:color="000000"/>
               <w:left w:val="single" w:sz="8" w:space="0" w:color="000000"/>
@@ -6211,7 +6211,7 @@
         </w:tc>
         <w:tc>
           <w:tcPr>
-            <w:tcW w:w="1387" w:type="dxa"/>
+            <w:tcW w:w="1388" w:type="dxa"/>
             <w:tcBorders>
               <w:top w:val="single" w:sz="8" w:space="0" w:color="000000"/>
               <w:left w:val="single" w:sz="8" w:space="0" w:color="000000"/>
@@ -6357,7 +6357,7 @@
         </w:tc>
         <w:tc>
           <w:tcPr>
-            <w:tcW w:w="2034" w:type="dxa"/>
+            <w:tcW w:w="2033" w:type="dxa"/>
             <w:tcBorders>
               <w:top w:val="single" w:sz="8" w:space="0" w:color="000000"/>
               <w:left w:val="single" w:sz="8" w:space="0" w:color="000000"/>
@@ -6386,7 +6386,7 @@
         </w:tc>
         <w:tc>
           <w:tcPr>
-            <w:tcW w:w="1387" w:type="dxa"/>
+            <w:tcW w:w="1388" w:type="dxa"/>
             <w:tcBorders>
               <w:top w:val="single" w:sz="8" w:space="0" w:color="000000"/>
               <w:left w:val="single" w:sz="8" w:space="0" w:color="000000"/>
@@ -6522,7 +6522,7 @@
         </w:tc>
         <w:tc>
           <w:tcPr>
-            <w:tcW w:w="2034" w:type="dxa"/>
+            <w:tcW w:w="2033" w:type="dxa"/>
             <w:tcBorders>
               <w:top w:val="single" w:sz="8" w:space="0" w:color="000000"/>
               <w:left w:val="single" w:sz="8" w:space="0" w:color="000000"/>
@@ -6551,7 +6551,7 @@
         </w:tc>
         <w:tc>
           <w:tcPr>
-            <w:tcW w:w="1387" w:type="dxa"/>
+            <w:tcW w:w="1388" w:type="dxa"/>
             <w:tcBorders>
               <w:top w:val="single" w:sz="8" w:space="0" w:color="000000"/>
               <w:left w:val="single" w:sz="8" w:space="0" w:color="000000"/>
@@ -6673,7 +6673,7 @@
         </w:tc>
         <w:tc>
           <w:tcPr>
-            <w:tcW w:w="2034" w:type="dxa"/>
+            <w:tcW w:w="2033" w:type="dxa"/>
             <w:tcBorders>
               <w:top w:val="single" w:sz="8" w:space="0" w:color="000000"/>
               <w:left w:val="single" w:sz="8" w:space="0" w:color="000000"/>
@@ -6712,7 +6712,7 @@
         </w:tc>
         <w:tc>
           <w:tcPr>
-            <w:tcW w:w="1387" w:type="dxa"/>
+            <w:tcW w:w="1388" w:type="dxa"/>
             <w:tcBorders>
               <w:top w:val="single" w:sz="8" w:space="0" w:color="000000"/>
               <w:left w:val="single" w:sz="8" w:space="0" w:color="000000"/>
@@ -6815,17 +6815,17 @@
         <w:tblLook w:firstRow="0" w:noVBand="1" w:lastRow="0" w:firstColumn="0" w:lastColumn="0" w:noHBand="1" w:val="0600"/>
       </w:tblPr>
       <w:tblGrid>
-        <w:gridCol w:w="906"/>
-        <w:gridCol w:w="3217"/>
-        <w:gridCol w:w="2034"/>
-        <w:gridCol w:w="1387"/>
+        <w:gridCol w:w="905"/>
+        <w:gridCol w:w="3218"/>
+        <w:gridCol w:w="2033"/>
+        <w:gridCol w:w="1388"/>
         <w:gridCol w:w="1816"/>
       </w:tblGrid>
       <w:tr>
         <w:trPr/>
         <w:tc>
           <w:tcPr>
-            <w:tcW w:w="906" w:type="dxa"/>
+            <w:tcW w:w="905" w:type="dxa"/>
             <w:tcBorders>
               <w:top w:val="single" w:sz="8" w:space="0" w:color="000000"/>
               <w:left w:val="single" w:sz="8" w:space="0" w:color="000000"/>
@@ -6856,7 +6856,7 @@
         </w:tc>
         <w:tc>
           <w:tcPr>
-            <w:tcW w:w="3217" w:type="dxa"/>
+            <w:tcW w:w="3218" w:type="dxa"/>
             <w:tcBorders>
               <w:top w:val="single" w:sz="8" w:space="0" w:color="000000"/>
               <w:left w:val="single" w:sz="8" w:space="0" w:color="000000"/>
@@ -6887,7 +6887,7 @@
         </w:tc>
         <w:tc>
           <w:tcPr>
-            <w:tcW w:w="2034" w:type="dxa"/>
+            <w:tcW w:w="2033" w:type="dxa"/>
             <w:tcBorders>
               <w:top w:val="single" w:sz="8" w:space="0" w:color="000000"/>
               <w:left w:val="single" w:sz="8" w:space="0" w:color="000000"/>
@@ -6939,7 +6939,7 @@
         </w:tc>
         <w:tc>
           <w:tcPr>
-            <w:tcW w:w="1387" w:type="dxa"/>
+            <w:tcW w:w="1388" w:type="dxa"/>
             <w:tcBorders>
               <w:top w:val="single" w:sz="8" w:space="0" w:color="000000"/>
               <w:left w:val="single" w:sz="8" w:space="0" w:color="000000"/>
@@ -7026,7 +7026,7 @@
         <w:trPr/>
         <w:tc>
           <w:tcPr>
-            <w:tcW w:w="906" w:type="dxa"/>
+            <w:tcW w:w="905" w:type="dxa"/>
             <w:tcBorders>
               <w:top w:val="single" w:sz="8" w:space="0" w:color="000000"/>
               <w:left w:val="single" w:sz="8" w:space="0" w:color="000000"/>
@@ -7050,7 +7050,7 @@
         </w:tc>
         <w:tc>
           <w:tcPr>
-            <w:tcW w:w="3217" w:type="dxa"/>
+            <w:tcW w:w="3218" w:type="dxa"/>
             <w:tcBorders>
               <w:top w:val="single" w:sz="8" w:space="0" w:color="000000"/>
               <w:left w:val="single" w:sz="8" w:space="0" w:color="000000"/>
@@ -7090,7 +7090,7 @@
         </w:tc>
         <w:tc>
           <w:tcPr>
-            <w:tcW w:w="2034" w:type="dxa"/>
+            <w:tcW w:w="2033" w:type="dxa"/>
             <w:tcBorders>
               <w:top w:val="single" w:sz="8" w:space="0" w:color="000000"/>
               <w:left w:val="single" w:sz="8" w:space="0" w:color="000000"/>
@@ -7115,7 +7115,7 @@
         </w:tc>
         <w:tc>
           <w:tcPr>
-            <w:tcW w:w="1387" w:type="dxa"/>
+            <w:tcW w:w="1388" w:type="dxa"/>
             <w:tcBorders>
               <w:top w:val="single" w:sz="8" w:space="0" w:color="000000"/>
               <w:left w:val="single" w:sz="8" w:space="0" w:color="000000"/>
@@ -7196,7 +7196,7 @@
         <w:trPr/>
         <w:tc>
           <w:tcPr>
-            <w:tcW w:w="906" w:type="dxa"/>
+            <w:tcW w:w="905" w:type="dxa"/>
             <w:tcBorders>
               <w:top w:val="single" w:sz="8" w:space="0" w:color="000000"/>
               <w:left w:val="single" w:sz="8" w:space="0" w:color="000000"/>
@@ -7220,7 +7220,7 @@
         </w:tc>
         <w:tc>
           <w:tcPr>
-            <w:tcW w:w="3217" w:type="dxa"/>
+            <w:tcW w:w="3218" w:type="dxa"/>
             <w:tcBorders>
               <w:top w:val="single" w:sz="8" w:space="0" w:color="000000"/>
               <w:left w:val="single" w:sz="8" w:space="0" w:color="000000"/>
@@ -7267,7 +7267,7 @@
         </w:tc>
         <w:tc>
           <w:tcPr>
-            <w:tcW w:w="2034" w:type="dxa"/>
+            <w:tcW w:w="2033" w:type="dxa"/>
             <w:tcBorders>
               <w:top w:val="single" w:sz="8" w:space="0" w:color="000000"/>
               <w:left w:val="single" w:sz="8" w:space="0" w:color="000000"/>
@@ -7306,7 +7306,7 @@
         </w:tc>
         <w:tc>
           <w:tcPr>
-            <w:tcW w:w="1387" w:type="dxa"/>
+            <w:tcW w:w="1388" w:type="dxa"/>
             <w:tcBorders>
               <w:top w:val="single" w:sz="8" w:space="0" w:color="000000"/>
               <w:left w:val="single" w:sz="8" w:space="0" w:color="000000"/>
@@ -7387,7 +7387,7 @@
         <w:trPr/>
         <w:tc>
           <w:tcPr>
-            <w:tcW w:w="906" w:type="dxa"/>
+            <w:tcW w:w="905" w:type="dxa"/>
             <w:tcBorders>
               <w:top w:val="single" w:sz="8" w:space="0" w:color="000000"/>
               <w:left w:val="single" w:sz="8" w:space="0" w:color="000000"/>
@@ -7411,7 +7411,7 @@
         </w:tc>
         <w:tc>
           <w:tcPr>
-            <w:tcW w:w="3217" w:type="dxa"/>
+            <w:tcW w:w="3218" w:type="dxa"/>
             <w:tcBorders>
               <w:top w:val="single" w:sz="8" w:space="0" w:color="000000"/>
               <w:left w:val="single" w:sz="8" w:space="0" w:color="000000"/>
@@ -7452,7 +7452,7 @@
         </w:tc>
         <w:tc>
           <w:tcPr>
-            <w:tcW w:w="2034" w:type="dxa"/>
+            <w:tcW w:w="2033" w:type="dxa"/>
             <w:tcBorders>
               <w:top w:val="single" w:sz="8" w:space="0" w:color="000000"/>
               <w:left w:val="single" w:sz="8" w:space="0" w:color="000000"/>
@@ -7481,7 +7481,7 @@
         </w:tc>
         <w:tc>
           <w:tcPr>
-            <w:tcW w:w="1387" w:type="dxa"/>
+            <w:tcW w:w="1388" w:type="dxa"/>
             <w:tcBorders>
               <w:top w:val="single" w:sz="8" w:space="0" w:color="000000"/>
               <w:left w:val="single" w:sz="8" w:space="0" w:color="000000"/>
@@ -7552,7 +7552,7 @@
         <w:trPr/>
         <w:tc>
           <w:tcPr>
-            <w:tcW w:w="906" w:type="dxa"/>
+            <w:tcW w:w="905" w:type="dxa"/>
             <w:tcBorders>
               <w:top w:val="single" w:sz="8" w:space="0" w:color="000000"/>
               <w:left w:val="single" w:sz="8" w:space="0" w:color="000000"/>
@@ -7576,7 +7576,7 @@
         </w:tc>
         <w:tc>
           <w:tcPr>
-            <w:tcW w:w="3217" w:type="dxa"/>
+            <w:tcW w:w="3218" w:type="dxa"/>
             <w:tcBorders>
               <w:top w:val="single" w:sz="8" w:space="0" w:color="000000"/>
               <w:left w:val="single" w:sz="8" w:space="0" w:color="000000"/>
@@ -7617,7 +7617,7 @@
         </w:tc>
         <w:tc>
           <w:tcPr>
-            <w:tcW w:w="2034" w:type="dxa"/>
+            <w:tcW w:w="2033" w:type="dxa"/>
             <w:tcBorders>
               <w:top w:val="single" w:sz="8" w:space="0" w:color="000000"/>
               <w:left w:val="single" w:sz="8" w:space="0" w:color="000000"/>
@@ -7646,7 +7646,7 @@
         </w:tc>
         <w:tc>
           <w:tcPr>
-            <w:tcW w:w="1387" w:type="dxa"/>
+            <w:tcW w:w="1388" w:type="dxa"/>
             <w:tcBorders>
               <w:top w:val="single" w:sz="8" w:space="0" w:color="000000"/>
               <w:left w:val="single" w:sz="8" w:space="0" w:color="000000"/>
@@ -7703,7 +7703,7 @@
         <w:trPr/>
         <w:tc>
           <w:tcPr>
-            <w:tcW w:w="906" w:type="dxa"/>
+            <w:tcW w:w="905" w:type="dxa"/>
             <w:tcBorders>
               <w:top w:val="single" w:sz="8" w:space="0" w:color="000000"/>
               <w:left w:val="single" w:sz="8" w:space="0" w:color="000000"/>
@@ -7727,7 +7727,7 @@
         </w:tc>
         <w:tc>
           <w:tcPr>
-            <w:tcW w:w="3217" w:type="dxa"/>
+            <w:tcW w:w="3218" w:type="dxa"/>
             <w:tcBorders>
               <w:top w:val="single" w:sz="8" w:space="0" w:color="000000"/>
               <w:left w:val="single" w:sz="8" w:space="0" w:color="000000"/>
@@ -7768,7 +7768,7 @@
         </w:tc>
         <w:tc>
           <w:tcPr>
-            <w:tcW w:w="2034" w:type="dxa"/>
+            <w:tcW w:w="2033" w:type="dxa"/>
             <w:tcBorders>
               <w:top w:val="single" w:sz="8" w:space="0" w:color="000000"/>
               <w:left w:val="single" w:sz="8" w:space="0" w:color="000000"/>
@@ -7807,7 +7807,7 @@
         </w:tc>
         <w:tc>
           <w:tcPr>
-            <w:tcW w:w="1387" w:type="dxa"/>
+            <w:tcW w:w="1388" w:type="dxa"/>
             <w:tcBorders>
               <w:top w:val="single" w:sz="8" w:space="0" w:color="000000"/>
               <w:left w:val="single" w:sz="8" w:space="0" w:color="000000"/>
@@ -8567,7 +8567,51 @@
           <w:szCs w:val="22"/>
           <w:lang w:val="es-CO" w:eastAsia="es-CO" w:bidi="ar-SA"/>
         </w:rPr>
-        <w:t xml:space="preserve">A continuación, se enuncian los diseños de casos de prueba para el HU001 y HU002: </w:t>
+        <w:t>A continuación, se enuncian los diseños de casos de prueba para el HU00</w:t>
+      </w:r>
+      <w:r>
+        <w:rPr>
+          <w:rFonts w:eastAsia="Arial" w:cs="Arial"/>
+          <w:color w:val="auto"/>
+          <w:kern w:val="0"/>
+          <w:sz w:val="22"/>
+          <w:szCs w:val="22"/>
+          <w:lang w:val="es-CO" w:eastAsia="es-CO" w:bidi="ar-SA"/>
+        </w:rPr>
+        <w:t>3</w:t>
+      </w:r>
+      <w:r>
+        <w:rPr>
+          <w:rFonts w:eastAsia="Arial" w:cs="Arial"/>
+          <w:color w:val="auto"/>
+          <w:kern w:val="0"/>
+          <w:sz w:val="22"/>
+          <w:szCs w:val="22"/>
+          <w:lang w:val="es-CO" w:eastAsia="es-CO" w:bidi="ar-SA"/>
+        </w:rPr>
+        <w:t xml:space="preserve"> y HU00</w:t>
+      </w:r>
+      <w:r>
+        <w:rPr>
+          <w:rFonts w:eastAsia="Arial" w:cs="Arial"/>
+          <w:color w:val="auto"/>
+          <w:kern w:val="0"/>
+          <w:sz w:val="22"/>
+          <w:szCs w:val="22"/>
+          <w:lang w:val="es-CO" w:eastAsia="es-CO" w:bidi="ar-SA"/>
+        </w:rPr>
+        <w:t>4</w:t>
+      </w:r>
+      <w:r>
+        <w:rPr>
+          <w:rFonts w:eastAsia="Arial" w:cs="Arial"/>
+          <w:color w:val="auto"/>
+          <w:kern w:val="0"/>
+          <w:sz w:val="22"/>
+          <w:szCs w:val="22"/>
+          <w:lang w:val="es-CO" w:eastAsia="es-CO" w:bidi="ar-SA"/>
+        </w:rPr>
+        <w:t xml:space="preserve">: </w:t>
       </w:r>
     </w:p>
     <w:p>
@@ -9356,18 +9400,7 @@
                 <w:szCs w:val="22"/>
                 <w:lang w:val="es-CO" w:eastAsia="es-CO" w:bidi="ar-SA"/>
               </w:rPr>
-              <w:t xml:space="preserve">ScreenPlay </w:t>
-            </w:r>
-            <w:r>
-              <w:rPr>
-                <w:rFonts w:eastAsia="Arial" w:cs="Arial"/>
-                <w:color w:val="auto"/>
-                <w:kern w:val="0"/>
-                <w:sz w:val="22"/>
-                <w:szCs w:val="22"/>
-                <w:lang w:val="es-CO" w:eastAsia="es-CO" w:bidi="ar-SA"/>
-              </w:rPr>
-              <w:t>Serenity BDD</w:t>
+              <w:t>ScreenPlay Serenity BDD</w:t>
             </w:r>
           </w:p>
         </w:tc>

</xml_diff>